<commit_message>
Update Leer- Samenwerkingscontract Doelstellingen
</commit_message>
<xml_diff>
--- a/Documenten/AMSTA05 - Leer en Samenwerkingscontract.docx
+++ b/Documenten/AMSTA05 - Leer en Samenwerkingscontract.docx
@@ -145,9 +145,6 @@
                   </w:rPr>
                   <w:alias w:val="Ondertitel"/>
                   <w:id w:val="13783219"/>
-                  <w:placeholder>
-                    <w:docPart w:val="1438E61F66C64AF49D0E0F89DCDD3A59"/>
-                  </w:placeholder>
                   <w:dataBinding w:prefixMappings="xmlns:ns0='http://schemas.openxmlformats.org/package/2006/metadata/core-properties' xmlns:ns1='http://purl.org/dc/elements/1.1/'" w:xpath="/ns0:coreProperties[1]/ns1:subject[1]" w:storeItemID="{6C3C8BC8-F283-45AE-878A-BAB7291924A1}"/>
                   <w:text/>
                 </w:sdtPr>
@@ -308,7 +305,13 @@
                   <w:rPr>
                     <w:rFonts w:ascii="Helvetica" w:hAnsi="Helvetica" w:cs="Helvetica"/>
                   </w:rPr>
-                  <w:t>AMSTA-105</w:t>
+                  <w:t>AMSTA-0</w:t>
+                </w:r>
+                <w:r>
+                  <w:rPr>
+                    <w:rFonts w:ascii="Helvetica" w:hAnsi="Helvetica" w:cs="Helvetica"/>
+                  </w:rPr>
+                  <w:t>05</w:t>
                 </w:r>
               </w:p>
             </w:tc>
@@ -454,6 +457,9 @@
         <w:p>
           <w:pPr>
             <w:pStyle w:val="Kopvaninhoudsopgave"/>
+            <w:tabs>
+              <w:tab w:val="left" w:pos="8175"/>
+            </w:tabs>
           </w:pPr>
           <w:r>
             <w:rPr>
@@ -462,10 +468,22 @@
             </w:rPr>
             <w:t>Inhoudsopgave</w:t>
           </w:r>
+          <w:r>
+            <w:rPr>
+              <w:rFonts w:ascii="Helvetica" w:hAnsi="Helvetica" w:cs="Helvetica"/>
+              <w:sz w:val="32"/>
+            </w:rPr>
+            <w:tab/>
+          </w:r>
         </w:p>
         <w:p>
           <w:pPr>
             <w:pStyle w:val="Inhopg1"/>
+            <w:rPr>
+              <w:rFonts w:asciiTheme="minorHAnsi" w:eastAsiaTheme="minorEastAsia" w:hAnsiTheme="minorHAnsi" w:cstheme="minorBidi"/>
+              <w:sz w:val="22"/>
+              <w:szCs w:val="22"/>
+            </w:rPr>
           </w:pPr>
           <w:r>
             <w:fldChar w:fldCharType="begin"/>
@@ -476,11 +494,10 @@
           <w:r>
             <w:fldChar w:fldCharType="separate"/>
           </w:r>
-          <w:hyperlink w:anchor="_Toc443607028" w:history="1">
+          <w:hyperlink w:anchor="_Toc443654212" w:history="1">
             <w:r>
               <w:rPr>
                 <w:rStyle w:val="Hyperlink"/>
-                <w:b/>
               </w:rPr>
               <w:t>Inleiding</w:t>
             </w:r>
@@ -500,7 +517,7 @@
               <w:rPr>
                 <w:webHidden/>
               </w:rPr>
-              <w:instrText xml:space="preserve"> PAGEREF _Toc443607028 \h </w:instrText>
+              <w:instrText xml:space="preserve"> PAGEREF _Toc443654212 \h </w:instrText>
             </w:r>
             <w:r>
               <w:rPr>
@@ -530,12 +547,16 @@
         <w:p>
           <w:pPr>
             <w:pStyle w:val="Inhopg1"/>
+            <w:rPr>
+              <w:rFonts w:asciiTheme="minorHAnsi" w:eastAsiaTheme="minorEastAsia" w:hAnsiTheme="minorHAnsi" w:cstheme="minorBidi"/>
+              <w:sz w:val="22"/>
+              <w:szCs w:val="22"/>
+            </w:rPr>
           </w:pPr>
-          <w:hyperlink w:anchor="_Toc443607029" w:history="1">
+          <w:hyperlink w:anchor="_Toc443654213" w:history="1">
             <w:r>
               <w:rPr>
                 <w:rStyle w:val="Hyperlink"/>
-                <w:b/>
               </w:rPr>
               <w:t>1. Missie</w:t>
             </w:r>
@@ -555,7 +576,7 @@
               <w:rPr>
                 <w:webHidden/>
               </w:rPr>
-              <w:instrText xml:space="preserve"> PAGEREF _Toc443607029 \h </w:instrText>
+              <w:instrText xml:space="preserve"> PAGEREF _Toc443654213 \h </w:instrText>
             </w:r>
             <w:r>
               <w:rPr>
@@ -585,8 +606,13 @@
         <w:p>
           <w:pPr>
             <w:pStyle w:val="Inhopg2"/>
+            <w:rPr>
+              <w:rFonts w:asciiTheme="minorHAnsi" w:eastAsiaTheme="minorEastAsia" w:hAnsiTheme="minorHAnsi" w:cstheme="minorBidi"/>
+              <w:sz w:val="22"/>
+              <w:szCs w:val="22"/>
+            </w:rPr>
           </w:pPr>
-          <w:hyperlink w:anchor="_Toc443607030" w:history="1">
+          <w:hyperlink w:anchor="_Toc443654214" w:history="1">
             <w:r>
               <w:rPr>
                 <w:rStyle w:val="Hyperlink"/>
@@ -609,7 +635,7 @@
               <w:rPr>
                 <w:webHidden/>
               </w:rPr>
-              <w:instrText xml:space="preserve"> PAGEREF _Toc443607030 \h </w:instrText>
+              <w:instrText xml:space="preserve"> PAGEREF _Toc443654214 \h </w:instrText>
             </w:r>
             <w:r>
               <w:rPr>
@@ -639,12 +665,16 @@
         <w:p>
           <w:pPr>
             <w:pStyle w:val="Inhopg1"/>
+            <w:rPr>
+              <w:rFonts w:asciiTheme="minorHAnsi" w:eastAsiaTheme="minorEastAsia" w:hAnsiTheme="minorHAnsi" w:cstheme="minorBidi"/>
+              <w:sz w:val="22"/>
+              <w:szCs w:val="22"/>
+            </w:rPr>
           </w:pPr>
-          <w:hyperlink w:anchor="_Toc443607031" w:history="1">
+          <w:hyperlink w:anchor="_Toc443654215" w:history="1">
             <w:r>
               <w:rPr>
                 <w:rStyle w:val="Hyperlink"/>
-                <w:b/>
               </w:rPr>
               <w:t>2. Leerdoelen</w:t>
             </w:r>
@@ -664,7 +694,7 @@
               <w:rPr>
                 <w:webHidden/>
               </w:rPr>
-              <w:instrText xml:space="preserve"> PAGEREF _Toc443607031 \h </w:instrText>
+              <w:instrText xml:space="preserve"> PAGEREF _Toc443654215 \h </w:instrText>
             </w:r>
             <w:r>
               <w:rPr>
@@ -694,8 +724,13 @@
         <w:p>
           <w:pPr>
             <w:pStyle w:val="Inhopg2"/>
+            <w:rPr>
+              <w:rFonts w:asciiTheme="minorHAnsi" w:eastAsiaTheme="minorEastAsia" w:hAnsiTheme="minorHAnsi" w:cstheme="minorBidi"/>
+              <w:sz w:val="22"/>
+              <w:szCs w:val="22"/>
+            </w:rPr>
           </w:pPr>
-          <w:hyperlink w:anchor="_Toc443607032" w:history="1">
+          <w:hyperlink w:anchor="_Toc443654216" w:history="1">
             <w:r>
               <w:rPr>
                 <w:rStyle w:val="Hyperlink"/>
@@ -718,7 +753,7 @@
               <w:rPr>
                 <w:webHidden/>
               </w:rPr>
-              <w:instrText xml:space="preserve"> PAGEREF _Toc443607032 \h </w:instrText>
+              <w:instrText xml:space="preserve"> PAGEREF _Toc443654216 \h </w:instrText>
             </w:r>
             <w:r>
               <w:rPr>
@@ -748,8 +783,13 @@
         <w:p>
           <w:pPr>
             <w:pStyle w:val="Inhopg2"/>
+            <w:rPr>
+              <w:rFonts w:asciiTheme="minorHAnsi" w:eastAsiaTheme="minorEastAsia" w:hAnsiTheme="minorHAnsi" w:cstheme="minorBidi"/>
+              <w:sz w:val="22"/>
+              <w:szCs w:val="22"/>
+            </w:rPr>
           </w:pPr>
-          <w:hyperlink w:anchor="_Toc443607033" w:history="1">
+          <w:hyperlink w:anchor="_Toc443654217" w:history="1">
             <w:r>
               <w:rPr>
                 <w:rStyle w:val="Hyperlink"/>
@@ -772,7 +812,7 @@
               <w:rPr>
                 <w:webHidden/>
               </w:rPr>
-              <w:instrText xml:space="preserve"> PAGEREF _Toc443607033 \h </w:instrText>
+              <w:instrText xml:space="preserve"> PAGEREF _Toc443654217 \h </w:instrText>
             </w:r>
             <w:r>
               <w:rPr>
@@ -802,8 +842,13 @@
         <w:p>
           <w:pPr>
             <w:pStyle w:val="Inhopg2"/>
+            <w:rPr>
+              <w:rFonts w:asciiTheme="minorHAnsi" w:eastAsiaTheme="minorEastAsia" w:hAnsiTheme="minorHAnsi" w:cstheme="minorBidi"/>
+              <w:sz w:val="22"/>
+              <w:szCs w:val="22"/>
+            </w:rPr>
           </w:pPr>
-          <w:hyperlink w:anchor="_Toc443607034" w:history="1">
+          <w:hyperlink w:anchor="_Toc443654218" w:history="1">
             <w:r>
               <w:rPr>
                 <w:rStyle w:val="Hyperlink"/>
@@ -826,7 +871,7 @@
               <w:rPr>
                 <w:webHidden/>
               </w:rPr>
-              <w:instrText xml:space="preserve"> PAGEREF _Toc443607034 \h </w:instrText>
+              <w:instrText xml:space="preserve"> PAGEREF _Toc443654218 \h </w:instrText>
             </w:r>
             <w:r>
               <w:rPr>
@@ -843,7 +888,7 @@
               <w:rPr>
                 <w:webHidden/>
               </w:rPr>
-              <w:t>5</w:t>
+              <w:t>6</w:t>
             </w:r>
             <w:r>
               <w:rPr>
@@ -856,8 +901,13 @@
         <w:p>
           <w:pPr>
             <w:pStyle w:val="Inhopg2"/>
+            <w:rPr>
+              <w:rFonts w:asciiTheme="minorHAnsi" w:eastAsiaTheme="minorEastAsia" w:hAnsiTheme="minorHAnsi" w:cstheme="minorBidi"/>
+              <w:sz w:val="22"/>
+              <w:szCs w:val="22"/>
+            </w:rPr>
           </w:pPr>
-          <w:hyperlink w:anchor="_Toc443607035" w:history="1">
+          <w:hyperlink w:anchor="_Toc443654219" w:history="1">
             <w:r>
               <w:rPr>
                 <w:rStyle w:val="Hyperlink"/>
@@ -880,7 +930,7 @@
               <w:rPr>
                 <w:webHidden/>
               </w:rPr>
-              <w:instrText xml:space="preserve"> PAGEREF _Toc443607035 \h </w:instrText>
+              <w:instrText xml:space="preserve"> PAGEREF _Toc443654219 \h </w:instrText>
             </w:r>
             <w:r>
               <w:rPr>
@@ -897,7 +947,7 @@
               <w:rPr>
                 <w:webHidden/>
               </w:rPr>
-              <w:t>5</w:t>
+              <w:t>6</w:t>
             </w:r>
             <w:r>
               <w:rPr>
@@ -910,8 +960,13 @@
         <w:p>
           <w:pPr>
             <w:pStyle w:val="Inhopg2"/>
+            <w:rPr>
+              <w:rFonts w:asciiTheme="minorHAnsi" w:eastAsiaTheme="minorEastAsia" w:hAnsiTheme="minorHAnsi" w:cstheme="minorBidi"/>
+              <w:sz w:val="22"/>
+              <w:szCs w:val="22"/>
+            </w:rPr>
           </w:pPr>
-          <w:hyperlink w:anchor="_Toc443607036" w:history="1">
+          <w:hyperlink w:anchor="_Toc443654220" w:history="1">
             <w:r>
               <w:rPr>
                 <w:rStyle w:val="Hyperlink"/>
@@ -934,7 +989,7 @@
               <w:rPr>
                 <w:webHidden/>
               </w:rPr>
-              <w:instrText xml:space="preserve"> PAGEREF _Toc443607036 \h </w:instrText>
+              <w:instrText xml:space="preserve"> PAGEREF _Toc443654220 \h </w:instrText>
             </w:r>
             <w:r>
               <w:rPr>
@@ -964,8 +1019,13 @@
         <w:p>
           <w:pPr>
             <w:pStyle w:val="Inhopg2"/>
+            <w:rPr>
+              <w:rFonts w:asciiTheme="minorHAnsi" w:eastAsiaTheme="minorEastAsia" w:hAnsiTheme="minorHAnsi" w:cstheme="minorBidi"/>
+              <w:sz w:val="22"/>
+              <w:szCs w:val="22"/>
+            </w:rPr>
           </w:pPr>
-          <w:hyperlink w:anchor="_Toc443607037" w:history="1">
+          <w:hyperlink w:anchor="_Toc443654221" w:history="1">
             <w:r>
               <w:rPr>
                 <w:rStyle w:val="Hyperlink"/>
@@ -988,7 +1048,7 @@
               <w:rPr>
                 <w:webHidden/>
               </w:rPr>
-              <w:instrText xml:space="preserve"> PAGEREF _Toc443607037 \h </w:instrText>
+              <w:instrText xml:space="preserve"> PAGEREF _Toc443654221 \h </w:instrText>
             </w:r>
             <w:r>
               <w:rPr>
@@ -1005,7 +1065,7 @@
               <w:rPr>
                 <w:webHidden/>
               </w:rPr>
-              <w:t>6</w:t>
+              <w:t>7</w:t>
             </w:r>
             <w:r>
               <w:rPr>
@@ -1018,12 +1078,16 @@
         <w:p>
           <w:pPr>
             <w:pStyle w:val="Inhopg1"/>
+            <w:rPr>
+              <w:rFonts w:asciiTheme="minorHAnsi" w:eastAsiaTheme="minorEastAsia" w:hAnsiTheme="minorHAnsi" w:cstheme="minorBidi"/>
+              <w:sz w:val="22"/>
+              <w:szCs w:val="22"/>
+            </w:rPr>
           </w:pPr>
-          <w:hyperlink w:anchor="_Toc443607038" w:history="1">
+          <w:hyperlink w:anchor="_Toc443654222" w:history="1">
             <w:r>
               <w:rPr>
                 <w:rStyle w:val="Hyperlink"/>
-                <w:b/>
               </w:rPr>
               <w:t>3. Teamleerdoelen</w:t>
             </w:r>
@@ -1043,7 +1107,7 @@
               <w:rPr>
                 <w:webHidden/>
               </w:rPr>
-              <w:instrText xml:space="preserve"> PAGEREF _Toc443607038 \h </w:instrText>
+              <w:instrText xml:space="preserve"> PAGEREF _Toc443654222 \h </w:instrText>
             </w:r>
             <w:r>
               <w:rPr>
@@ -1060,7 +1124,7 @@
               <w:rPr>
                 <w:webHidden/>
               </w:rPr>
-              <w:t>7</w:t>
+              <w:t>8</w:t>
             </w:r>
             <w:r>
               <w:rPr>
@@ -1073,12 +1137,16 @@
         <w:p>
           <w:pPr>
             <w:pStyle w:val="Inhopg1"/>
+            <w:rPr>
+              <w:rFonts w:asciiTheme="minorHAnsi" w:eastAsiaTheme="minorEastAsia" w:hAnsiTheme="minorHAnsi" w:cstheme="minorBidi"/>
+              <w:sz w:val="22"/>
+              <w:szCs w:val="22"/>
+            </w:rPr>
           </w:pPr>
-          <w:hyperlink w:anchor="_Toc443607039" w:history="1">
+          <w:hyperlink w:anchor="_Toc443654223" w:history="1">
             <w:r>
               <w:rPr>
                 <w:rStyle w:val="Hyperlink"/>
-                <w:b/>
               </w:rPr>
               <w:t>4. Verwachtingen en afspraken</w:t>
             </w:r>
@@ -1098,7 +1166,7 @@
               <w:rPr>
                 <w:webHidden/>
               </w:rPr>
-              <w:instrText xml:space="preserve"> PAGEREF _Toc443607039 \h </w:instrText>
+              <w:instrText xml:space="preserve"> PAGEREF _Toc443654223 \h </w:instrText>
             </w:r>
             <w:r>
               <w:rPr>
@@ -1128,8 +1196,13 @@
         <w:p>
           <w:pPr>
             <w:pStyle w:val="Inhopg2"/>
+            <w:rPr>
+              <w:rFonts w:asciiTheme="minorHAnsi" w:eastAsiaTheme="minorEastAsia" w:hAnsiTheme="minorHAnsi" w:cstheme="minorBidi"/>
+              <w:sz w:val="22"/>
+              <w:szCs w:val="22"/>
+            </w:rPr>
           </w:pPr>
-          <w:hyperlink w:anchor="_Toc443607040" w:history="1">
+          <w:hyperlink w:anchor="_Toc443654224" w:history="1">
             <w:r>
               <w:rPr>
                 <w:rStyle w:val="Hyperlink"/>
@@ -1152,7 +1225,7 @@
               <w:rPr>
                 <w:webHidden/>
               </w:rPr>
-              <w:instrText xml:space="preserve"> PAGEREF _Toc443607040 \h </w:instrText>
+              <w:instrText xml:space="preserve"> PAGEREF _Toc443654224 \h </w:instrText>
             </w:r>
             <w:r>
               <w:rPr>
@@ -1182,8 +1255,13 @@
         <w:p>
           <w:pPr>
             <w:pStyle w:val="Inhopg2"/>
+            <w:rPr>
+              <w:rFonts w:asciiTheme="minorHAnsi" w:eastAsiaTheme="minorEastAsia" w:hAnsiTheme="minorHAnsi" w:cstheme="minorBidi"/>
+              <w:sz w:val="22"/>
+              <w:szCs w:val="22"/>
+            </w:rPr>
           </w:pPr>
-          <w:hyperlink w:anchor="_Toc443607041" w:history="1">
+          <w:hyperlink w:anchor="_Toc443654225" w:history="1">
             <w:r>
               <w:rPr>
                 <w:rStyle w:val="Hyperlink"/>
@@ -1206,7 +1284,7 @@
               <w:rPr>
                 <w:webHidden/>
               </w:rPr>
-              <w:instrText xml:space="preserve"> PAGEREF _Toc443607041 \h </w:instrText>
+              <w:instrText xml:space="preserve"> PAGEREF _Toc443654225 \h </w:instrText>
             </w:r>
             <w:r>
               <w:rPr>
@@ -1236,12 +1314,16 @@
         <w:p>
           <w:pPr>
             <w:pStyle w:val="Inhopg1"/>
+            <w:rPr>
+              <w:rFonts w:asciiTheme="minorHAnsi" w:eastAsiaTheme="minorEastAsia" w:hAnsiTheme="minorHAnsi" w:cstheme="minorBidi"/>
+              <w:sz w:val="22"/>
+              <w:szCs w:val="22"/>
+            </w:rPr>
           </w:pPr>
-          <w:hyperlink w:anchor="_Toc443607042" w:history="1">
+          <w:hyperlink w:anchor="_Toc443654226" w:history="1">
             <w:r>
               <w:rPr>
                 <w:rStyle w:val="Hyperlink"/>
-                <w:b/>
               </w:rPr>
               <w:t>5. Taakverdeling</w:t>
             </w:r>
@@ -1261,7 +1343,7 @@
               <w:rPr>
                 <w:webHidden/>
               </w:rPr>
-              <w:instrText xml:space="preserve"> PAGEREF _Toc443607042 \h </w:instrText>
+              <w:instrText xml:space="preserve"> PAGEREF _Toc443654226 \h </w:instrText>
             </w:r>
             <w:r>
               <w:rPr>
@@ -1291,12 +1373,16 @@
         <w:p>
           <w:pPr>
             <w:pStyle w:val="Inhopg1"/>
+            <w:rPr>
+              <w:rFonts w:asciiTheme="minorHAnsi" w:eastAsiaTheme="minorEastAsia" w:hAnsiTheme="minorHAnsi" w:cstheme="minorBidi"/>
+              <w:sz w:val="22"/>
+              <w:szCs w:val="22"/>
+            </w:rPr>
           </w:pPr>
-          <w:hyperlink w:anchor="_Toc443607043" w:history="1">
+          <w:hyperlink w:anchor="_Toc443654227" w:history="1">
             <w:r>
               <w:rPr>
                 <w:rStyle w:val="Hyperlink"/>
-                <w:b/>
               </w:rPr>
               <w:t>6. Contactgegevens</w:t>
             </w:r>
@@ -1316,7 +1402,7 @@
               <w:rPr>
                 <w:webHidden/>
               </w:rPr>
-              <w:instrText xml:space="preserve"> PAGEREF _Toc443607043 \h </w:instrText>
+              <w:instrText xml:space="preserve"> PAGEREF _Toc443654227 \h </w:instrText>
             </w:r>
             <w:r>
               <w:rPr>
@@ -1346,8 +1432,13 @@
         <w:p>
           <w:pPr>
             <w:pStyle w:val="Inhopg2"/>
+            <w:rPr>
+              <w:rFonts w:asciiTheme="minorHAnsi" w:eastAsiaTheme="minorEastAsia" w:hAnsiTheme="minorHAnsi" w:cstheme="minorBidi"/>
+              <w:sz w:val="22"/>
+              <w:szCs w:val="22"/>
+            </w:rPr>
           </w:pPr>
-          <w:hyperlink w:anchor="_Toc443607044" w:history="1">
+          <w:hyperlink w:anchor="_Toc443654228" w:history="1">
             <w:r>
               <w:rPr>
                 <w:rStyle w:val="Hyperlink"/>
@@ -1370,7 +1461,7 @@
               <w:rPr>
                 <w:webHidden/>
               </w:rPr>
-              <w:instrText xml:space="preserve"> PAGEREF _Toc443607044 \h </w:instrText>
+              <w:instrText xml:space="preserve"> PAGEREF _Toc443654228 \h </w:instrText>
             </w:r>
             <w:r>
               <w:rPr>
@@ -1400,11 +1491,17 @@
         <w:p>
           <w:pPr>
             <w:pStyle w:val="Inhopg2"/>
+            <w:rPr>
+              <w:rFonts w:asciiTheme="minorHAnsi" w:eastAsiaTheme="minorEastAsia" w:hAnsiTheme="minorHAnsi" w:cstheme="minorBidi"/>
+              <w:sz w:val="22"/>
+              <w:szCs w:val="22"/>
+            </w:rPr>
           </w:pPr>
-          <w:hyperlink w:anchor="_Toc443607045" w:history="1">
+          <w:hyperlink w:anchor="_Toc443654229" w:history="1">
             <w:r>
               <w:rPr>
                 <w:rStyle w:val="Hyperlink"/>
+                <w:lang w:val="en-US"/>
               </w:rPr>
               <w:t>6.2 Andere contactgegevens</w:t>
             </w:r>
@@ -1424,7 +1521,7 @@
               <w:rPr>
                 <w:webHidden/>
               </w:rPr>
-              <w:instrText xml:space="preserve"> PAGEREF _Toc443607045 \h </w:instrText>
+              <w:instrText xml:space="preserve"> PAGEREF _Toc443654229 \h </w:instrText>
             </w:r>
             <w:r>
               <w:rPr>
@@ -1454,12 +1551,16 @@
         <w:p>
           <w:pPr>
             <w:pStyle w:val="Inhopg1"/>
+            <w:rPr>
+              <w:rFonts w:asciiTheme="minorHAnsi" w:eastAsiaTheme="minorEastAsia" w:hAnsiTheme="minorHAnsi" w:cstheme="minorBidi"/>
+              <w:sz w:val="22"/>
+              <w:szCs w:val="22"/>
+            </w:rPr>
           </w:pPr>
-          <w:hyperlink w:anchor="_Toc443607046" w:history="1">
+          <w:hyperlink w:anchor="_Toc443654230" w:history="1">
             <w:r>
               <w:rPr>
                 <w:rStyle w:val="Hyperlink"/>
-                <w:b/>
               </w:rPr>
               <w:t>Bijlage 1</w:t>
             </w:r>
@@ -1479,7 +1580,7 @@
               <w:rPr>
                 <w:webHidden/>
               </w:rPr>
-              <w:instrText xml:space="preserve"> PAGEREF _Toc443607046 \h </w:instrText>
+              <w:instrText xml:space="preserve"> PAGEREF _Toc443654230 \h </w:instrText>
             </w:r>
             <w:r>
               <w:rPr>
@@ -1509,8 +1610,13 @@
         <w:p>
           <w:pPr>
             <w:pStyle w:val="Inhopg2"/>
+            <w:rPr>
+              <w:rFonts w:asciiTheme="minorHAnsi" w:eastAsiaTheme="minorEastAsia" w:hAnsiTheme="minorHAnsi" w:cstheme="minorBidi"/>
+              <w:sz w:val="22"/>
+              <w:szCs w:val="22"/>
+            </w:rPr>
           </w:pPr>
-          <w:hyperlink w:anchor="_Toc443607047" w:history="1">
+          <w:hyperlink w:anchor="_Toc443654231" w:history="1">
             <w:r>
               <w:rPr>
                 <w:rStyle w:val="Hyperlink"/>
@@ -1533,7 +1639,7 @@
               <w:rPr>
                 <w:webHidden/>
               </w:rPr>
-              <w:instrText xml:space="preserve"> PAGEREF _Toc443607047 \h </w:instrText>
+              <w:instrText xml:space="preserve"> PAGEREF _Toc443654231 \h </w:instrText>
             </w:r>
             <w:r>
               <w:rPr>
@@ -1588,7 +1694,7 @@
           <w:color w:val="auto"/>
         </w:rPr>
       </w:pPr>
-      <w:bookmarkStart w:id="0" w:name="_Toc443607028"/>
+      <w:bookmarkStart w:id="0" w:name="_Toc443654212"/>
       <w:r>
         <w:rPr>
           <w:rFonts w:ascii="Helvetica" w:hAnsi="Helvetica" w:cs="Helvetica"/>
@@ -1624,7 +1730,19 @@
         <w:rPr>
           <w:rFonts w:ascii="Helvetica" w:hAnsi="Helvetica" w:cs="Helvetica"/>
         </w:rPr>
-        <w:t>staat vastgelegd hoe wij gezamenlijk efficiënt en effectief te werk zullen gaan komend halfjaar</w:t>
+        <w:t>staa</w:t>
+      </w:r>
+      <w:r>
+        <w:rPr>
+          <w:rFonts w:ascii="Helvetica" w:hAnsi="Helvetica" w:cs="Helvetica"/>
+        </w:rPr>
+        <w:t xml:space="preserve">n onze verwachtingen, doelen van vorig en huidig project en ook staat </w:t>
+      </w:r>
+      <w:r>
+        <w:rPr>
+          <w:rFonts w:ascii="Helvetica" w:hAnsi="Helvetica" w:cs="Helvetica"/>
+        </w:rPr>
+        <w:t>vastgelegd hoe wij gezamenlijk efficiënt en effectief te werk zullen gaan komend halfjaar</w:t>
       </w:r>
       <w:r>
         <w:rPr>
@@ -1638,21 +1756,20 @@
         </w:rPr>
         <w:t xml:space="preserve">en samenwerkingscontract vinden waarbij alle regels en afspraken opgeschreven zijn, waarbij iedereen akkoord is gegaan. </w:t>
       </w:r>
-    </w:p>
-    <w:p>
-      <w:pPr>
-        <w:pStyle w:val="Geenafstand"/>
-        <w:rPr>
-          <w:rFonts w:ascii="Helvetica" w:hAnsi="Helvetica" w:cs="Helvetica"/>
-        </w:rPr>
-      </w:pPr>
-      <w:r>
-        <w:rPr>
-          <w:rFonts w:ascii="Helvetica" w:hAnsi="Helvetica" w:cs="Helvetica"/>
-          <w:highlight w:val="yellow"/>
-        </w:rPr>
-        <w:t>Inleiding uitgebreider?</w:t>
-      </w:r>
+      <w:r>
+        <w:rPr>
+          <w:rFonts w:ascii="Helvetica" w:hAnsi="Helvetica" w:cs="Helvetica"/>
+        </w:rPr>
+        <w:t xml:space="preserve">Verder staan in dit document ook allen contact gegevens van de groepsleden en de begeleiders. </w:t>
+      </w:r>
+    </w:p>
+    <w:p>
+      <w:pPr>
+        <w:pStyle w:val="Geenafstand"/>
+        <w:rPr>
+          <w:rFonts w:ascii="Helvetica" w:hAnsi="Helvetica" w:cs="Helvetica"/>
+        </w:rPr>
+      </w:pPr>
     </w:p>
     <w:p>
       <w:pPr>
@@ -1689,7 +1806,7 @@
           <w:sz w:val="30"/>
         </w:rPr>
       </w:pPr>
-      <w:bookmarkStart w:id="1" w:name="_Toc443607029"/>
+      <w:bookmarkStart w:id="1" w:name="_Toc443654213"/>
       <w:r>
         <w:rPr>
           <w:rFonts w:ascii="Helvetica" w:hAnsi="Helvetica" w:cs="Helvetica"/>
@@ -1844,79 +1961,161 @@
     <w:p>
       <w:pPr>
         <w:pStyle w:val="Kop2"/>
+        <w:numPr>
+          <w:ilvl w:val="1"/>
+          <w:numId w:val="6"/>
+        </w:numPr>
         <w:rPr>
           <w:rFonts w:ascii="Helvetica" w:hAnsi="Helvetica" w:cs="Helvetica"/>
           <w:color w:val="auto"/>
         </w:rPr>
       </w:pPr>
-      <w:bookmarkStart w:id="2" w:name="_Toc443607030"/>
+      <w:bookmarkStart w:id="2" w:name="_Toc443654214"/>
       <w:r>
         <w:rPr>
           <w:rFonts w:ascii="Helvetica" w:hAnsi="Helvetica" w:cs="Helvetica"/>
           <w:color w:val="auto"/>
         </w:rPr>
-        <w:t xml:space="preserve">1.1 </w:t>
+        <w:t>Doelstelling</w:t>
       </w:r>
       <w:r>
         <w:rPr>
           <w:rFonts w:ascii="Helvetica" w:hAnsi="Helvetica" w:cs="Helvetica"/>
           <w:color w:val="auto"/>
         </w:rPr>
-        <w:t>Doelstelling</w:t>
-      </w:r>
-      <w:r>
+        <w:t>en</w:t>
+      </w:r>
+      <w:bookmarkEnd w:id="2"/>
+    </w:p>
+    <w:p/>
+    <w:p>
+      <w:r>
+        <w:t>Wij hebben als doelstellingen voor dit project:</w:t>
+      </w:r>
+    </w:p>
+    <w:p/>
+    <w:p>
+      <w:pPr>
+        <w:pStyle w:val="Geenafstand"/>
+        <w:numPr>
+          <w:ilvl w:val="0"/>
+          <w:numId w:val="5"/>
+        </w:numPr>
+        <w:rPr>
+          <w:rFonts w:ascii="Helvetica" w:hAnsi="Helvetica" w:cs="Helvetica"/>
+        </w:rPr>
+      </w:pPr>
+      <w:r>
+        <w:rPr>
+          <w:rFonts w:ascii="Helvetica" w:hAnsi="Helvetica" w:cs="Helvetica"/>
+        </w:rPr>
+        <w:t>Gezonde Samenwerking;</w:t>
+      </w:r>
+    </w:p>
+    <w:p>
+      <w:pPr>
+        <w:pStyle w:val="Geenafstand"/>
+        <w:numPr>
+          <w:ilvl w:val="0"/>
+          <w:numId w:val="5"/>
+        </w:numPr>
+        <w:rPr>
+          <w:rFonts w:ascii="Helvetica" w:hAnsi="Helvetica" w:cs="Helvetica"/>
+        </w:rPr>
+      </w:pPr>
+      <w:r>
+        <w:rPr>
+          <w:rFonts w:ascii="Helvetica" w:hAnsi="Helvetica" w:cs="Helvetica"/>
+        </w:rPr>
+        <w:t>Goede leeromgeving door middel van verschillende specialisaties;</w:t>
+      </w:r>
+    </w:p>
+    <w:p>
+      <w:pPr>
+        <w:pStyle w:val="Geenafstand"/>
+        <w:numPr>
+          <w:ilvl w:val="0"/>
+          <w:numId w:val="5"/>
+        </w:numPr>
+        <w:rPr>
+          <w:rFonts w:ascii="Helvetica" w:hAnsi="Helvetica" w:cs="Helvetica"/>
+        </w:rPr>
+      </w:pPr>
+      <w:r>
+        <w:rPr>
+          <w:rFonts w:ascii="Helvetica" w:hAnsi="Helvetica" w:cs="Helvetica"/>
+        </w:rPr>
+        <w:t>Goed functionerend eindproduct met echte waarde voor de gebruikers;</w:t>
+      </w:r>
+    </w:p>
+    <w:p>
+      <w:pPr>
+        <w:pStyle w:val="Geenafstand"/>
+        <w:numPr>
+          <w:ilvl w:val="0"/>
+          <w:numId w:val="5"/>
+        </w:numPr>
+        <w:rPr>
+          <w:rFonts w:ascii="Helvetica" w:hAnsi="Helvetica" w:cs="Helvetica"/>
+        </w:rPr>
+      </w:pPr>
+      <w:r>
+        <w:rPr>
+          <w:rFonts w:ascii="Helvetica" w:hAnsi="Helvetica" w:cs="Helvetica"/>
+        </w:rPr>
+        <w:t xml:space="preserve">Duidelijke regels en richtlijnen om de samenwerking </w:t>
+      </w:r>
+      <w:r>
+        <w:rPr>
+          <w:rFonts w:ascii="Helvetica" w:hAnsi="Helvetica" w:cs="Helvetica"/>
+        </w:rPr>
+        <w:t>transparant en effectief te houden;</w:t>
+      </w:r>
+    </w:p>
+    <w:p>
+      <w:pPr>
+        <w:pStyle w:val="Geenafstand"/>
+        <w:rPr>
+          <w:rFonts w:ascii="Helvetica" w:hAnsi="Helvetica" w:cs="Helvetica"/>
+        </w:rPr>
+      </w:pPr>
+    </w:p>
+    <w:p>
+      <w:pPr>
+        <w:pStyle w:val="Geenafstand"/>
+        <w:rPr>
+          <w:rFonts w:ascii="Helvetica" w:hAnsi="Helvetica" w:cs="Helvetica"/>
+        </w:rPr>
+      </w:pPr>
+      <w:r>
+        <w:rPr>
+          <w:rFonts w:ascii="Helvetica" w:hAnsi="Helvetica" w:cs="Helvetica"/>
+        </w:rPr>
+        <w:t>De groep vind de bovenstaande doelstellingen allemaal net zo belangrijk en zal deze dan ook allemaal met hun volle inzet naleven.</w:t>
+      </w:r>
+    </w:p>
+    <w:p>
+      <w:pPr>
+        <w:rPr>
+          <w:rFonts w:ascii="Helvetica" w:hAnsi="Helvetica" w:cs="Helvetica"/>
+        </w:rPr>
+      </w:pPr>
+      <w:r>
+        <w:rPr>
+          <w:rFonts w:ascii="Helvetica" w:hAnsi="Helvetica" w:cs="Helvetica"/>
+        </w:rPr>
+        <w:br w:type="page"/>
+      </w:r>
+    </w:p>
+    <w:p>
+      <w:pPr>
+        <w:pStyle w:val="Kop1"/>
         <w:rPr>
           <w:rFonts w:ascii="Helvetica" w:hAnsi="Helvetica" w:cs="Helvetica"/>
           <w:color w:val="auto"/>
         </w:rPr>
-        <w:t>en</w:t>
-      </w:r>
-      <w:bookmarkEnd w:id="2"/>
-    </w:p>
-    <w:p>
-      <w:pPr>
-        <w:pStyle w:val="Geenafstand"/>
-        <w:rPr>
-          <w:rFonts w:ascii="Helvetica" w:hAnsi="Helvetica" w:cs="Helvetica"/>
-        </w:rPr>
-      </w:pPr>
-      <w:r>
-        <w:rPr>
-          <w:rFonts w:ascii="Helvetica" w:hAnsi="Helvetica" w:cs="Helvetica"/>
-          <w:highlight w:val="yellow"/>
-        </w:rPr>
-        <w:t>Doelstellingen toevoege</w:t>
-      </w:r>
-      <w:r>
-        <w:rPr>
-          <w:rFonts w:ascii="Helvetica" w:hAnsi="Helvetica" w:cs="Helvetica"/>
-          <w:highlight w:val="yellow"/>
-        </w:rPr>
-        <w:t>n hoeft niet uitgebreid maximaal 3 zinnen</w:t>
-      </w:r>
-    </w:p>
-    <w:p>
-      <w:pPr>
-        <w:rPr>
-          <w:rFonts w:ascii="Helvetica" w:hAnsi="Helvetica" w:cs="Helvetica"/>
-        </w:rPr>
-      </w:pPr>
-      <w:r>
-        <w:rPr>
-          <w:rFonts w:ascii="Helvetica" w:hAnsi="Helvetica" w:cs="Helvetica"/>
-        </w:rPr>
-        <w:br w:type="page"/>
-      </w:r>
-    </w:p>
-    <w:p>
-      <w:pPr>
-        <w:pStyle w:val="Kop1"/>
-        <w:rPr>
-          <w:rFonts w:ascii="Helvetica" w:hAnsi="Helvetica" w:cs="Helvetica"/>
-          <w:color w:val="auto"/>
-        </w:rPr>
-      </w:pPr>
-      <w:bookmarkStart w:id="3" w:name="_Toc443607031"/>
+      </w:pPr>
+      <w:bookmarkStart w:id="3" w:name="_Toc443654215"/>
       <w:r>
         <w:rPr>
           <w:rFonts w:ascii="Helvetica" w:hAnsi="Helvetica" w:cs="Helvetica"/>
@@ -1942,7 +2141,7 @@
           <w:color w:val="auto"/>
         </w:rPr>
       </w:pPr>
-      <w:bookmarkStart w:id="4" w:name="_Toc443607032"/>
+      <w:bookmarkStart w:id="4" w:name="_Toc443654216"/>
       <w:r>
         <w:rPr>
           <w:rFonts w:ascii="Helvetica" w:hAnsi="Helvetica" w:cs="Helvetica"/>
@@ -2145,21 +2344,13 @@
     </w:p>
     <w:p>
       <w:pPr>
-        <w:pStyle w:val="Geenafstand"/>
-        <w:rPr>
-          <w:rFonts w:ascii="Helvetica" w:hAnsi="Helvetica" w:cs="Helvetica"/>
-        </w:rPr>
-      </w:pPr>
-    </w:p>
-    <w:p>
-      <w:pPr>
         <w:pStyle w:val="Kop2"/>
         <w:rPr>
           <w:rFonts w:ascii="Helvetica" w:hAnsi="Helvetica" w:cs="Helvetica"/>
           <w:color w:val="auto"/>
         </w:rPr>
       </w:pPr>
-      <w:bookmarkStart w:id="5" w:name="_Toc443607033"/>
+      <w:bookmarkStart w:id="5" w:name="_Toc443654217"/>
       <w:r>
         <w:rPr>
           <w:rFonts w:ascii="Helvetica" w:hAnsi="Helvetica" w:cs="Helvetica"/>
@@ -2213,7 +2404,19 @@
         <w:rPr>
           <w:rFonts w:ascii="Helvetica" w:hAnsi="Helvetica" w:cs="Helvetica"/>
         </w:rPr>
-        <w:t xml:space="preserve">Voor het volgende project PAD wil ik samen met mijn projectgroep leren om binnen 2 maanden </w:t>
+        <w:t xml:space="preserve">Voor het project </w:t>
+      </w:r>
+      <w:r>
+        <w:rPr>
+          <w:rFonts w:ascii="Helvetica" w:hAnsi="Helvetica" w:cs="Helvetica"/>
+        </w:rPr>
+        <w:t>FYS</w:t>
+      </w:r>
+      <w:r>
+        <w:rPr>
+          <w:rFonts w:ascii="Helvetica" w:hAnsi="Helvetica" w:cs="Helvetica"/>
+        </w:rPr>
+        <w:t xml:space="preserve"> wil ik samen met mijn projectgroep leren om binnen 2 maanden </w:t>
       </w:r>
       <w:proofErr w:type="spellStart"/>
       <w:r>
@@ -2314,7 +2517,7 @@
         <w:rPr>
           <w:rFonts w:ascii="Helvetica" w:hAnsi="Helvetica" w:cs="Helvetica"/>
         </w:rPr>
-        <w:t>x</w:t>
+        <w:t>X</w:t>
       </w:r>
     </w:p>
     <w:p>
@@ -2328,20 +2531,6 @@
           <w:rFonts w:ascii="Helvetica" w:hAnsi="Helvetica" w:cs="Helvetica"/>
         </w:rPr>
       </w:pPr>
-      <w:r>
-        <w:rPr>
-          <w:rFonts w:ascii="Helvetica" w:hAnsi="Helvetica" w:cs="Helvetica"/>
-        </w:rPr>
-        <w:t>x</w:t>
-      </w:r>
-    </w:p>
-    <w:p>
-      <w:pPr>
-        <w:pStyle w:val="Geenafstand"/>
-        <w:rPr>
-          <w:rFonts w:ascii="Helvetica" w:hAnsi="Helvetica" w:cs="Helvetica"/>
-        </w:rPr>
-      </w:pPr>
     </w:p>
     <w:p>
       <w:pPr>
@@ -2351,12 +2540,37 @@
           <w:color w:val="auto"/>
         </w:rPr>
       </w:pPr>
-      <w:bookmarkStart w:id="6" w:name="_Toc443607034"/>
-      <w:r>
+    </w:p>
+    <w:p/>
+    <w:p/>
+    <w:p/>
+    <w:p/>
+    <w:p/>
+    <w:p/>
+    <w:p/>
+    <w:p/>
+    <w:p/>
+    <w:p/>
+    <w:p/>
+    <w:p/>
+    <w:p/>
+    <w:p/>
+    <w:p/>
+    <w:p>
+      <w:pPr>
+        <w:pStyle w:val="Kop2"/>
         <w:rPr>
           <w:rFonts w:ascii="Helvetica" w:hAnsi="Helvetica" w:cs="Helvetica"/>
           <w:color w:val="auto"/>
         </w:rPr>
+      </w:pPr>
+      <w:bookmarkStart w:id="6" w:name="_Toc443654218"/>
+      <w:r>
+        <w:rPr>
+          <w:rFonts w:ascii="Helvetica" w:hAnsi="Helvetica" w:cs="Helvetica"/>
+          <w:color w:val="auto"/>
+        </w:rPr>
+        <w:lastRenderedPageBreak/>
         <w:t xml:space="preserve">2.3 </w:t>
       </w:r>
       <w:r>
@@ -2430,8 +2644,41 @@
         <w:rPr>
           <w:rFonts w:ascii="Helvetica" w:hAnsi="Helvetica" w:cs="Helvetica"/>
         </w:rPr>
-        <w:t>x</w:t>
-      </w:r>
+        <w:t xml:space="preserve">Voor het volgende project PAD wil ik samen met mijn projectgroep leren om binnen de hele project taak en- teamgericht samen te werken om het beste resultaat uit te halen. </w:t>
+      </w:r>
+      <w:r>
+        <w:rPr>
+          <w:rFonts w:ascii="Helvetica" w:hAnsi="Helvetica" w:cs="Helvetica"/>
+          <w:color w:val="000000"/>
+          <w:szCs w:val="20"/>
+          <w:shd w:val="clear" w:color="auto" w:fill="FFFFFF"/>
+        </w:rPr>
+        <w:t xml:space="preserve">Of dit zal lukken, zal blijken uit de resultaten en feedback van mijn mede </w:t>
+      </w:r>
+      <w:r>
+        <w:rPr>
+          <w:rFonts w:ascii="Helvetica" w:hAnsi="Helvetica" w:cs="Helvetica"/>
+          <w:color w:val="000000"/>
+          <w:szCs w:val="20"/>
+          <w:shd w:val="clear" w:color="auto" w:fill="FFFFFF"/>
+        </w:rPr>
+        <w:t>teamgenoten</w:t>
+      </w:r>
+      <w:r>
+        <w:rPr>
+          <w:rFonts w:ascii="Helvetica" w:hAnsi="Helvetica" w:cs="Helvetica"/>
+        </w:rPr>
+        <w:t>.</w:t>
+      </w:r>
+    </w:p>
+    <w:p>
+      <w:pPr>
+        <w:pStyle w:val="Geenafstand"/>
+        <w:ind w:left="720"/>
+        <w:rPr>
+          <w:rFonts w:ascii="Helvetica" w:hAnsi="Helvetica" w:cs="Helvetica"/>
+        </w:rPr>
+      </w:pPr>
     </w:p>
     <w:p>
       <w:pPr>
@@ -2448,7 +2695,7 @@
         <w:rPr>
           <w:rFonts w:ascii="Helvetica" w:hAnsi="Helvetica" w:cs="Helvetica"/>
         </w:rPr>
-        <w:t>x</w:t>
+        <w:t>Tijdens het volgende project wil ik vaker een planning maken en een deadline op te  kunnen stellen, zodat die eraan gehouden wordt. Of dit realistisch of behaalbaar zou zijn, zal blijken uit de resultaten en feedback van mijn mede teamgenoten.</w:t>
       </w:r>
     </w:p>
     <w:p>
@@ -2488,8 +2735,31 @@
         <w:rPr>
           <w:rFonts w:ascii="Helvetica" w:hAnsi="Helvetica" w:cs="Helvetica"/>
         </w:rPr>
-        <w:t>x</w:t>
-      </w:r>
+        <w:t xml:space="preserve">Voor het PAD project wil ik meegeholpen hebben aan het programmeren van in ieder geval 2 objecten voor de eerste </w:t>
+      </w:r>
+      <w:proofErr w:type="spellStart"/>
+      <w:r>
+        <w:rPr>
+          <w:rFonts w:ascii="Helvetica" w:hAnsi="Helvetica" w:cs="Helvetica"/>
+        </w:rPr>
+        <w:t>audit</w:t>
+      </w:r>
+      <w:proofErr w:type="spellEnd"/>
+      <w:r>
+        <w:rPr>
+          <w:rFonts w:ascii="Helvetica" w:hAnsi="Helvetica" w:cs="Helvetica"/>
+        </w:rPr>
+        <w:t>. Of dit zal lukken, zal blijken uit het resultaten en feedback van mijn mede teamgenoten.</w:t>
+      </w:r>
+    </w:p>
+    <w:p>
+      <w:pPr>
+        <w:pStyle w:val="Geenafstand"/>
+        <w:ind w:left="720"/>
+        <w:rPr>
+          <w:rFonts w:ascii="Helvetica" w:hAnsi="Helvetica" w:cs="Helvetica"/>
+        </w:rPr>
+      </w:pPr>
     </w:p>
     <w:p>
       <w:pPr>
@@ -2498,23 +2768,27 @@
           <w:ilvl w:val="0"/>
           <w:numId w:val="2"/>
         </w:numPr>
-        <w:rPr>
-          <w:rFonts w:ascii="Helvetica" w:hAnsi="Helvetica" w:cs="Helvetica"/>
-        </w:rPr>
-      </w:pPr>
-      <w:r>
-        <w:rPr>
-          <w:rFonts w:ascii="Helvetica" w:hAnsi="Helvetica" w:cs="Helvetica"/>
-        </w:rPr>
-        <w:t>x</w:t>
-      </w:r>
-    </w:p>
-    <w:p>
-      <w:pPr>
-        <w:rPr>
-          <w:rFonts w:ascii="Helvetica" w:hAnsi="Helvetica" w:cs="Helvetica"/>
-        </w:rPr>
-      </w:pPr>
+      </w:pPr>
+      <w:r>
+        <w:rPr>
+          <w:rFonts w:ascii="Helvetica" w:hAnsi="Helvetica" w:cs="Helvetica"/>
+        </w:rPr>
+        <w:t xml:space="preserve">Voor het PAD project wil Ik minimaal een database connectie gemaakt hebben voor de eerste </w:t>
+      </w:r>
+      <w:proofErr w:type="spellStart"/>
+      <w:r>
+        <w:rPr>
+          <w:rFonts w:ascii="Helvetica" w:hAnsi="Helvetica" w:cs="Helvetica"/>
+        </w:rPr>
+        <w:t>audit</w:t>
+      </w:r>
+      <w:proofErr w:type="spellEnd"/>
+      <w:r>
+        <w:rPr>
+          <w:rFonts w:ascii="Helvetica" w:hAnsi="Helvetica" w:cs="Helvetica"/>
+        </w:rPr>
+        <w:t xml:space="preserve">. Of dit zal lukken, zal blijken uit het resultaten en feedback van mijn mede teamgenoten.  </w:t>
+      </w:r>
     </w:p>
     <w:p>
       <w:pPr>
@@ -2524,7 +2798,16 @@
           <w:color w:val="auto"/>
         </w:rPr>
       </w:pPr>
-      <w:bookmarkStart w:id="7" w:name="_Toc443607035"/>
+    </w:p>
+    <w:p>
+      <w:pPr>
+        <w:pStyle w:val="Kop2"/>
+        <w:rPr>
+          <w:rFonts w:ascii="Helvetica" w:hAnsi="Helvetica" w:cs="Helvetica"/>
+          <w:color w:val="auto"/>
+        </w:rPr>
+      </w:pPr>
+      <w:bookmarkStart w:id="7" w:name="_Toc443654219"/>
       <w:r>
         <w:rPr>
           <w:rFonts w:ascii="Helvetica" w:hAnsi="Helvetica" w:cs="Helvetica"/>
@@ -2616,7 +2899,6 @@
         <w:rPr>
           <w:rFonts w:ascii="Helvetica" w:hAnsi="Helvetica" w:cs="Helvetica"/>
         </w:rPr>
-        <w:lastRenderedPageBreak/>
         <w:t xml:space="preserve">Ik zal gedurende het </w:t>
       </w:r>
       <w:r>
@@ -2741,7 +3023,7 @@
           <w:color w:val="auto"/>
         </w:rPr>
       </w:pPr>
-      <w:bookmarkStart w:id="8" w:name="_Toc443607036"/>
+      <w:bookmarkStart w:id="8" w:name="_Toc443654220"/>
       <w:r>
         <w:rPr>
           <w:rFonts w:ascii="Helvetica" w:hAnsi="Helvetica" w:cs="Helvetica"/>
@@ -2880,77 +3162,6 @@
     <w:p>
       <w:pPr>
         <w:pStyle w:val="Geenafstand"/>
-        <w:rPr>
-          <w:rFonts w:ascii="Helvetica" w:hAnsi="Helvetica" w:cs="Helvetica"/>
-        </w:rPr>
-      </w:pPr>
-    </w:p>
-    <w:p>
-      <w:pPr>
-        <w:rPr>
-          <w:rFonts w:ascii="Helvetica" w:hAnsi="Helvetica" w:cs="Helvetica"/>
-        </w:rPr>
-      </w:pPr>
-    </w:p>
-    <w:p>
-      <w:pPr>
-        <w:pStyle w:val="Kop2"/>
-        <w:rPr>
-          <w:rFonts w:ascii="Helvetica" w:hAnsi="Helvetica" w:cs="Helvetica"/>
-          <w:color w:val="auto"/>
-        </w:rPr>
-      </w:pPr>
-      <w:bookmarkStart w:id="9" w:name="_Toc443607037"/>
-      <w:r>
-        <w:rPr>
-          <w:rFonts w:ascii="Helvetica" w:hAnsi="Helvetica" w:cs="Helvetica"/>
-          <w:color w:val="auto"/>
-        </w:rPr>
-        <w:t xml:space="preserve">2.6 </w:t>
-      </w:r>
-      <w:r>
-        <w:rPr>
-          <w:rFonts w:ascii="Helvetica" w:hAnsi="Helvetica" w:cs="Helvetica"/>
-          <w:color w:val="auto"/>
-        </w:rPr>
-        <w:t xml:space="preserve">Leerdoelen van </w:t>
-      </w:r>
-      <w:proofErr w:type="spellStart"/>
-      <w:r>
-        <w:rPr>
-          <w:rFonts w:ascii="Helvetica" w:hAnsi="Helvetica" w:cs="Helvetica"/>
-          <w:color w:val="auto"/>
-        </w:rPr>
-        <w:t>Lamar</w:t>
-      </w:r>
-      <w:proofErr w:type="spellEnd"/>
-      <w:r>
-        <w:rPr>
-          <w:rFonts w:ascii="Helvetica" w:hAnsi="Helvetica" w:cs="Helvetica"/>
-          <w:color w:val="auto"/>
-        </w:rPr>
-        <w:t xml:space="preserve"> Stein</w:t>
-      </w:r>
-      <w:bookmarkEnd w:id="9"/>
-    </w:p>
-    <w:p/>
-    <w:p>
-      <w:pPr>
-        <w:pStyle w:val="Geenafstand"/>
-        <w:rPr>
-          <w:rFonts w:ascii="Helvetica" w:hAnsi="Helvetica" w:cs="Helvetica"/>
-        </w:rPr>
-      </w:pPr>
-      <w:r>
-        <w:rPr>
-          <w:rFonts w:ascii="Helvetica" w:hAnsi="Helvetica" w:cs="Helvetica"/>
-        </w:rPr>
-        <w:t>Leerdoelen van het FYS project:</w:t>
-      </w:r>
-    </w:p>
-    <w:p>
-      <w:pPr>
-        <w:pStyle w:val="Geenafstand"/>
         <w:numPr>
           <w:ilvl w:val="0"/>
           <w:numId w:val="2"/>
@@ -2959,25 +3170,77 @@
           <w:rFonts w:ascii="Helvetica" w:hAnsi="Helvetica" w:cs="Helvetica"/>
         </w:rPr>
       </w:pPr>
-      <w:r>
-        <w:rPr>
-          <w:rFonts w:ascii="Helvetica" w:hAnsi="Helvetica" w:cs="Helvetica"/>
-        </w:rPr>
-        <w:t xml:space="preserve">Elke woensdag gedurende het project deel ik in onze project bespreking twee ideeën en </w:t>
+    </w:p>
+    <w:p>
+      <w:pPr>
+        <w:pStyle w:val="Geenafstand"/>
+        <w:rPr>
+          <w:rFonts w:ascii="Helvetica" w:hAnsi="Helvetica" w:cs="Helvetica"/>
+        </w:rPr>
+      </w:pPr>
+    </w:p>
+    <w:p>
+      <w:pPr>
+        <w:rPr>
+          <w:rFonts w:ascii="Helvetica" w:hAnsi="Helvetica" w:cs="Helvetica"/>
+        </w:rPr>
+      </w:pPr>
+    </w:p>
+    <w:p>
+      <w:pPr>
+        <w:pStyle w:val="Kop2"/>
+        <w:rPr>
+          <w:rFonts w:ascii="Helvetica" w:hAnsi="Helvetica" w:cs="Helvetica"/>
+          <w:color w:val="auto"/>
+        </w:rPr>
+      </w:pPr>
+      <w:bookmarkStart w:id="9" w:name="_Toc443654221"/>
+      <w:r>
+        <w:rPr>
+          <w:rFonts w:ascii="Helvetica" w:hAnsi="Helvetica" w:cs="Helvetica"/>
+          <w:color w:val="auto"/>
+        </w:rPr>
+        <w:lastRenderedPageBreak/>
+        <w:t xml:space="preserve">2.6 </w:t>
+      </w:r>
+      <w:r>
+        <w:rPr>
+          <w:rFonts w:ascii="Helvetica" w:hAnsi="Helvetica" w:cs="Helvetica"/>
+          <w:color w:val="auto"/>
+        </w:rPr>
+        <w:t xml:space="preserve">Leerdoelen van </w:t>
       </w:r>
       <w:proofErr w:type="spellStart"/>
       <w:r>
         <w:rPr>
           <w:rFonts w:ascii="Helvetica" w:hAnsi="Helvetica" w:cs="Helvetica"/>
-        </w:rPr>
-        <w:t>menigen</w:t>
+          <w:color w:val="auto"/>
+        </w:rPr>
+        <w:t>Lamar</w:t>
       </w:r>
       <w:proofErr w:type="spellEnd"/>
       <w:r>
         <w:rPr>
           <w:rFonts w:ascii="Helvetica" w:hAnsi="Helvetica" w:cs="Helvetica"/>
-        </w:rPr>
-        <w:t>.</w:t>
+          <w:color w:val="auto"/>
+        </w:rPr>
+        <w:t xml:space="preserve"> Stein</w:t>
+      </w:r>
+      <w:bookmarkEnd w:id="9"/>
+    </w:p>
+    <w:p/>
+    <w:p>
+      <w:pPr>
+        <w:pStyle w:val="Geenafstand"/>
+        <w:rPr>
+          <w:rFonts w:ascii="Helvetica" w:hAnsi="Helvetica" w:cs="Helvetica"/>
+        </w:rPr>
+      </w:pPr>
+      <w:r>
+        <w:rPr>
+          <w:rFonts w:ascii="Helvetica" w:hAnsi="Helvetica" w:cs="Helvetica"/>
+        </w:rPr>
+        <w:t>Leerdoelen van het FYS project:</w:t>
       </w:r>
     </w:p>
     <w:p>
@@ -2989,78 +3252,27 @@
         </w:numPr>
         <w:rPr>
           <w:rFonts w:ascii="Helvetica" w:hAnsi="Helvetica" w:cs="Helvetica"/>
-          <w:highlight w:val="yellow"/>
-        </w:rPr>
-      </w:pPr>
-      <w:r>
-        <w:rPr>
-          <w:rFonts w:ascii="Helvetica" w:hAnsi="Helvetica" w:cs="Helvetica"/>
-        </w:rPr>
-        <w:t xml:space="preserve">Ik haal twee negens voor de laatste twee toetsen van </w:t>
+        </w:rPr>
+      </w:pPr>
+      <w:r>
+        <w:rPr>
+          <w:rFonts w:ascii="Helvetica" w:hAnsi="Helvetica" w:cs="Helvetica"/>
+        </w:rPr>
+        <w:t xml:space="preserve">Elke woensdag gedurende het project deel ik in onze project bespreking twee ideeën en </w:t>
       </w:r>
       <w:proofErr w:type="spellStart"/>
       <w:r>
         <w:rPr>
           <w:rFonts w:ascii="Helvetica" w:hAnsi="Helvetica" w:cs="Helvetica"/>
         </w:rPr>
-        <w:t>infrastructure</w:t>
+        <w:t>menigen</w:t>
       </w:r>
       <w:proofErr w:type="spellEnd"/>
       <w:r>
         <w:rPr>
           <w:rFonts w:ascii="Helvetica" w:hAnsi="Helvetica" w:cs="Helvetica"/>
         </w:rPr>
-        <w:t xml:space="preserve"> </w:t>
-      </w:r>
-      <w:r>
-        <w:rPr>
-          <w:rFonts w:ascii="Helvetica" w:hAnsi="Helvetica" w:cs="Helvetica"/>
-          <w:highlight w:val="yellow"/>
-        </w:rPr>
-        <w:t>?</w:t>
-      </w:r>
-      <w:r>
-        <w:rPr>
-          <w:rFonts w:ascii="Helvetica" w:hAnsi="Helvetica" w:cs="Helvetica"/>
-        </w:rPr>
-        <w:t xml:space="preserve"> </w:t>
-      </w:r>
-      <w:r>
-        <w:rPr>
-          <w:rFonts w:ascii="Helvetica" w:hAnsi="Helvetica" w:cs="Helvetica"/>
-          <w:highlight w:val="yellow"/>
-        </w:rPr>
-        <w:t>eigenlijk ook niet SMART</w:t>
-      </w:r>
-    </w:p>
-    <w:p>
-      <w:pPr>
-        <w:pStyle w:val="Geenafstand"/>
-        <w:rPr>
-          <w:rFonts w:ascii="Helvetica" w:hAnsi="Helvetica" w:cs="Helvetica"/>
-        </w:rPr>
-      </w:pPr>
-    </w:p>
-    <w:p>
-      <w:pPr>
-        <w:pStyle w:val="Geenafstand"/>
-        <w:rPr>
-          <w:rFonts w:ascii="Helvetica" w:hAnsi="Helvetica" w:cs="Helvetica"/>
-        </w:rPr>
-      </w:pPr>
-    </w:p>
-    <w:p>
-      <w:pPr>
-        <w:pStyle w:val="Geenafstand"/>
-        <w:rPr>
-          <w:rFonts w:ascii="Helvetica" w:hAnsi="Helvetica" w:cs="Helvetica"/>
-        </w:rPr>
-      </w:pPr>
-      <w:r>
-        <w:rPr>
-          <w:rFonts w:ascii="Helvetica" w:hAnsi="Helvetica" w:cs="Helvetica"/>
-        </w:rPr>
-        <w:t>Leerdoelen voor het PAD project:</w:t>
+        <w:t>.</w:t>
       </w:r>
     </w:p>
     <w:p>
@@ -3072,13 +3284,78 @@
         </w:numPr>
         <w:rPr>
           <w:rFonts w:ascii="Helvetica" w:hAnsi="Helvetica" w:cs="Helvetica"/>
-        </w:rPr>
-      </w:pPr>
-      <w:r>
-        <w:rPr>
-          <w:rFonts w:ascii="Helvetica" w:hAnsi="Helvetica" w:cs="Helvetica"/>
-        </w:rPr>
-        <w:t>Elke donderdag gedurende het project bespreek ik met mijn team alle opdrachten die gemaakt moeten worden</w:t>
+          <w:highlight w:val="yellow"/>
+        </w:rPr>
+      </w:pPr>
+      <w:r>
+        <w:rPr>
+          <w:rFonts w:ascii="Helvetica" w:hAnsi="Helvetica" w:cs="Helvetica"/>
+        </w:rPr>
+        <w:t xml:space="preserve">Ik haal twee negens voor de laatste twee toetsen van </w:t>
+      </w:r>
+      <w:proofErr w:type="spellStart"/>
+      <w:r>
+        <w:rPr>
+          <w:rFonts w:ascii="Helvetica" w:hAnsi="Helvetica" w:cs="Helvetica"/>
+        </w:rPr>
+        <w:t>infrastructure</w:t>
+      </w:r>
+      <w:proofErr w:type="spellEnd"/>
+      <w:r>
+        <w:rPr>
+          <w:rFonts w:ascii="Helvetica" w:hAnsi="Helvetica" w:cs="Helvetica"/>
+        </w:rPr>
+        <w:t xml:space="preserve"> </w:t>
+      </w:r>
+      <w:r>
+        <w:rPr>
+          <w:rFonts w:ascii="Helvetica" w:hAnsi="Helvetica" w:cs="Helvetica"/>
+          <w:highlight w:val="yellow"/>
+        </w:rPr>
+        <w:t>?</w:t>
+      </w:r>
+      <w:r>
+        <w:rPr>
+          <w:rFonts w:ascii="Helvetica" w:hAnsi="Helvetica" w:cs="Helvetica"/>
+        </w:rPr>
+        <w:t xml:space="preserve"> </w:t>
+      </w:r>
+      <w:r>
+        <w:rPr>
+          <w:rFonts w:ascii="Helvetica" w:hAnsi="Helvetica" w:cs="Helvetica"/>
+          <w:highlight w:val="yellow"/>
+        </w:rPr>
+        <w:t>eigenlijk ook niet SMART</w:t>
+      </w:r>
+    </w:p>
+    <w:p>
+      <w:pPr>
+        <w:pStyle w:val="Geenafstand"/>
+        <w:rPr>
+          <w:rFonts w:ascii="Helvetica" w:hAnsi="Helvetica" w:cs="Helvetica"/>
+        </w:rPr>
+      </w:pPr>
+    </w:p>
+    <w:p>
+      <w:pPr>
+        <w:pStyle w:val="Geenafstand"/>
+        <w:rPr>
+          <w:rFonts w:ascii="Helvetica" w:hAnsi="Helvetica" w:cs="Helvetica"/>
+        </w:rPr>
+      </w:pPr>
+    </w:p>
+    <w:p>
+      <w:pPr>
+        <w:pStyle w:val="Geenafstand"/>
+        <w:rPr>
+          <w:rFonts w:ascii="Helvetica" w:hAnsi="Helvetica" w:cs="Helvetica"/>
+        </w:rPr>
+      </w:pPr>
+      <w:r>
+        <w:rPr>
+          <w:rFonts w:ascii="Helvetica" w:hAnsi="Helvetica" w:cs="Helvetica"/>
+        </w:rPr>
+        <w:t>Leerdoelen voor het PAD project:</w:t>
       </w:r>
     </w:p>
     <w:p>
@@ -3095,6 +3372,24 @@
       <w:r>
         <w:rPr>
           <w:rFonts w:ascii="Helvetica" w:hAnsi="Helvetica" w:cs="Helvetica"/>
+        </w:rPr>
+        <w:t>Elke donderdag gedurende het project bespreek ik met mijn team alle opdrachten die gemaakt moeten worden</w:t>
+      </w:r>
+    </w:p>
+    <w:p>
+      <w:pPr>
+        <w:pStyle w:val="Geenafstand"/>
+        <w:numPr>
+          <w:ilvl w:val="0"/>
+          <w:numId w:val="2"/>
+        </w:numPr>
+        <w:rPr>
+          <w:rFonts w:ascii="Helvetica" w:hAnsi="Helvetica" w:cs="Helvetica"/>
+        </w:rPr>
+      </w:pPr>
+      <w:r>
+        <w:rPr>
+          <w:rFonts w:ascii="Helvetica" w:hAnsi="Helvetica" w:cs="Helvetica"/>
           <w:highlight w:val="yellow"/>
         </w:rPr>
         <w:t xml:space="preserve">(ik drie UML </w:t>
@@ -3174,7 +3469,7 @@
           <w:color w:val="auto"/>
         </w:rPr>
       </w:pPr>
-      <w:bookmarkStart w:id="10" w:name="_Toc443607038"/>
+      <w:bookmarkStart w:id="10" w:name="_Toc443654222"/>
       <w:r>
         <w:rPr>
           <w:rFonts w:ascii="Helvetica" w:hAnsi="Helvetica" w:cs="Helvetica"/>
@@ -3270,6 +3565,12 @@
     <w:p>
       <w:pPr>
         <w:pStyle w:val="Kop1"/>
+      </w:pPr>
+      <w:bookmarkStart w:id="11" w:name="_Toc443654223"/>
+    </w:p>
+    <w:p>
+      <w:pPr>
+        <w:pStyle w:val="Kop1"/>
         <w:rPr>
           <w:rFonts w:ascii="Helvetica" w:hAnsi="Helvetica" w:cs="Helvetica"/>
           <w:color w:val="auto"/>
@@ -3277,14 +3578,6 @@
         </w:rPr>
       </w:pPr>
       <w:r>
-        <w:br w:type="page"/>
-      </w:r>
-      <w:r>
-        <w:lastRenderedPageBreak/>
-        <w:t xml:space="preserve"> </w:t>
-      </w:r>
-      <w:bookmarkStart w:id="11" w:name="_Toc443607039"/>
-      <w:r>
         <w:rPr>
           <w:rFonts w:ascii="Helvetica" w:hAnsi="Helvetica" w:cs="Helvetica"/>
           <w:color w:val="auto"/>
@@ -3322,7 +3615,7 @@
           <w:color w:val="auto"/>
         </w:rPr>
       </w:pPr>
-      <w:bookmarkStart w:id="12" w:name="_Toc443607040"/>
+      <w:bookmarkStart w:id="12" w:name="_Toc443654224"/>
       <w:r>
         <w:rPr>
           <w:rFonts w:ascii="Helvetica" w:hAnsi="Helvetica" w:cs="Helvetica"/>
@@ -3377,7 +3670,7 @@
           <w:color w:val="auto"/>
         </w:rPr>
       </w:pPr>
-      <w:bookmarkStart w:id="13" w:name="_Toc443607041"/>
+      <w:bookmarkStart w:id="13" w:name="_Toc443654225"/>
       <w:r>
         <w:rPr>
           <w:rFonts w:ascii="Helvetica" w:hAnsi="Helvetica" w:cs="Helvetica"/>
@@ -3724,7 +4017,7 @@
           <w:sz w:val="32"/>
         </w:rPr>
       </w:pPr>
-      <w:bookmarkStart w:id="14" w:name="_Toc443607042"/>
+      <w:bookmarkStart w:id="14" w:name="_Toc443654226"/>
       <w:r>
         <w:rPr>
           <w:rFonts w:ascii="Helvetica" w:hAnsi="Helvetica" w:cs="Helvetica"/>
@@ -4058,7 +4351,7 @@
           <w:sz w:val="30"/>
         </w:rPr>
       </w:pPr>
-      <w:bookmarkStart w:id="15" w:name="_Toc443607043"/>
+      <w:bookmarkStart w:id="15" w:name="_Toc443654227"/>
       <w:r>
         <w:rPr>
           <w:rFonts w:ascii="Helvetica" w:hAnsi="Helvetica" w:cs="Helvetica"/>
@@ -4094,7 +4387,7 @@
           <w:color w:val="auto"/>
         </w:rPr>
       </w:pPr>
-      <w:bookmarkStart w:id="16" w:name="_Toc443607044"/>
+      <w:bookmarkStart w:id="16" w:name="_Toc443654228"/>
       <w:r>
         <w:rPr>
           <w:rFonts w:ascii="Helvetica" w:hAnsi="Helvetica" w:cs="Helvetica"/>
@@ -4534,66 +4827,41 @@
         <w:rPr>
           <w:rFonts w:ascii="Helvetica" w:hAnsi="Helvetica" w:cs="Helvetica"/>
           <w:b/>
-          <w:lang w:val="en-US"/>
-        </w:rPr>
-      </w:pPr>
+        </w:rPr>
+      </w:pPr>
+      <w:r>
+        <w:rPr>
+          <w:rFonts w:ascii="Helvetica" w:hAnsi="Helvetica" w:cs="Helvetica"/>
+          <w:b/>
+        </w:rPr>
+        <w:t xml:space="preserve">Joris </w:t>
+      </w:r>
       <w:proofErr w:type="spellStart"/>
       <w:r>
         <w:rPr>
           <w:rFonts w:ascii="Helvetica" w:hAnsi="Helvetica" w:cs="Helvetica"/>
           <w:b/>
-          <w:lang w:val="en-US"/>
-        </w:rPr>
-        <w:t>Joris</w:t>
+        </w:rPr>
+        <w:t>Schuyt</w:t>
       </w:r>
       <w:proofErr w:type="spellEnd"/>
-      <w:r>
-        <w:rPr>
-          <w:rFonts w:ascii="Helvetica" w:hAnsi="Helvetica" w:cs="Helvetica"/>
-          <w:b/>
-          <w:lang w:val="en-US"/>
-        </w:rPr>
-        <w:t xml:space="preserve"> </w:t>
-      </w:r>
-      <w:proofErr w:type="spellStart"/>
-      <w:r>
-        <w:rPr>
-          <w:rFonts w:ascii="Helvetica" w:hAnsi="Helvetica" w:cs="Helvetica"/>
-          <w:b/>
-          <w:lang w:val="en-US"/>
-        </w:rPr>
-        <w:t>Schuyt</w:t>
-      </w:r>
-      <w:proofErr w:type="spellEnd"/>
-    </w:p>
-    <w:p>
-      <w:pPr>
-        <w:pStyle w:val="Geenafstand"/>
-        <w:rPr>
-          <w:rFonts w:ascii="Helvetica" w:hAnsi="Helvetica" w:cs="Helvetica"/>
-          <w:lang w:val="en-US"/>
-        </w:rPr>
-      </w:pPr>
-      <w:proofErr w:type="spellStart"/>
-      <w:r>
-        <w:rPr>
-          <w:rFonts w:ascii="Helvetica" w:hAnsi="Helvetica" w:cs="Helvetica"/>
-          <w:lang w:val="en-US"/>
-        </w:rPr>
-        <w:t>Telefoonnummer</w:t>
-      </w:r>
-      <w:proofErr w:type="spellEnd"/>
-      <w:r>
-        <w:rPr>
-          <w:rFonts w:ascii="Helvetica" w:hAnsi="Helvetica" w:cs="Helvetica"/>
-          <w:lang w:val="en-US"/>
-        </w:rPr>
-        <w:t>:</w:t>
-      </w:r>
-      <w:r>
-        <w:rPr>
-          <w:rFonts w:ascii="Helvetica" w:hAnsi="Helvetica" w:cs="Helvetica"/>
-          <w:lang w:val="en-US"/>
+    </w:p>
+    <w:p>
+      <w:pPr>
+        <w:pStyle w:val="Geenafstand"/>
+        <w:rPr>
+          <w:rFonts w:ascii="Helvetica" w:hAnsi="Helvetica" w:cs="Helvetica"/>
+        </w:rPr>
+      </w:pPr>
+      <w:r>
+        <w:rPr>
+          <w:rFonts w:ascii="Helvetica" w:hAnsi="Helvetica" w:cs="Helvetica"/>
+        </w:rPr>
+        <w:t>Telefoonnummer:</w:t>
+      </w:r>
+      <w:r>
+        <w:rPr>
+          <w:rFonts w:ascii="Helvetica" w:hAnsi="Helvetica" w:cs="Helvetica"/>
         </w:rPr>
         <w:tab/>
         <w:t>+31650517119</w:t>
@@ -4604,120 +4872,82 @@
         <w:pStyle w:val="Geenafstand"/>
         <w:rPr>
           <w:rFonts w:ascii="Helvetica" w:hAnsi="Helvetica" w:cs="Helvetica"/>
-          <w:lang w:val="en-US"/>
-        </w:rPr>
-      </w:pPr>
-      <w:r>
-        <w:rPr>
-          <w:rFonts w:ascii="Helvetica" w:hAnsi="Helvetica" w:cs="Helvetica"/>
-          <w:lang w:val="en-US"/>
-        </w:rPr>
-        <w:t>E-</w:t>
-      </w:r>
+        </w:rPr>
+      </w:pPr>
+      <w:r>
+        <w:rPr>
+          <w:rFonts w:ascii="Helvetica" w:hAnsi="Helvetica" w:cs="Helvetica"/>
+        </w:rPr>
+        <w:t>E-mailadres:</w:t>
+      </w:r>
+      <w:r>
+        <w:rPr>
+          <w:rFonts w:ascii="Helvetica" w:hAnsi="Helvetica" w:cs="Helvetica"/>
+        </w:rPr>
+        <w:tab/>
+      </w:r>
+      <w:r>
+        <w:rPr>
+          <w:rFonts w:ascii="Helvetica" w:hAnsi="Helvetica" w:cs="Helvetica"/>
+        </w:rPr>
+        <w:tab/>
+      </w:r>
+      <w:r>
+        <w:rPr>
+          <w:rFonts w:ascii="Helvetica" w:hAnsi="Helvetica" w:cs="Helvetica"/>
+        </w:rPr>
+        <w:t>Joris.Schuyt@hva.nl</w:t>
+      </w:r>
+    </w:p>
+    <w:p>
+      <w:pPr>
+        <w:pStyle w:val="Geenafstand"/>
+        <w:rPr>
+          <w:rFonts w:ascii="Helvetica" w:hAnsi="Helvetica" w:cs="Helvetica"/>
+        </w:rPr>
+      </w:pPr>
+    </w:p>
+    <w:p>
+      <w:pPr>
+        <w:pStyle w:val="Geenafstand"/>
+        <w:rPr>
+          <w:rFonts w:ascii="Helvetica" w:hAnsi="Helvetica" w:cs="Helvetica"/>
+          <w:b/>
+        </w:rPr>
+      </w:pPr>
       <w:proofErr w:type="spellStart"/>
       <w:r>
         <w:rPr>
           <w:rFonts w:ascii="Helvetica" w:hAnsi="Helvetica" w:cs="Helvetica"/>
-          <w:lang w:val="en-US"/>
-        </w:rPr>
-        <w:t>mailadres</w:t>
+          <w:b/>
+        </w:rPr>
+        <w:t>Lamar</w:t>
       </w:r>
       <w:proofErr w:type="spellEnd"/>
       <w:r>
         <w:rPr>
           <w:rFonts w:ascii="Helvetica" w:hAnsi="Helvetica" w:cs="Helvetica"/>
-          <w:lang w:val="en-US"/>
-        </w:rPr>
-        <w:t>:</w:t>
-      </w:r>
-      <w:r>
-        <w:rPr>
-          <w:rFonts w:ascii="Helvetica" w:hAnsi="Helvetica" w:cs="Helvetica"/>
-          <w:lang w:val="en-US"/>
-        </w:rPr>
-        <w:tab/>
-      </w:r>
-      <w:r>
-        <w:rPr>
-          <w:rFonts w:ascii="Helvetica" w:hAnsi="Helvetica" w:cs="Helvetica"/>
-          <w:lang w:val="en-US"/>
-        </w:rPr>
-        <w:tab/>
-      </w:r>
-      <w:r>
-        <w:rPr>
-          <w:rFonts w:ascii="Helvetica" w:hAnsi="Helvetica" w:cs="Helvetica"/>
-          <w:highlight w:val="yellow"/>
-          <w:lang w:val="en-US"/>
-        </w:rPr>
-        <w:t xml:space="preserve">email </w:t>
-      </w:r>
-      <w:proofErr w:type="spellStart"/>
-      <w:r>
-        <w:rPr>
-          <w:rFonts w:ascii="Helvetica" w:hAnsi="Helvetica" w:cs="Helvetica"/>
-          <w:highlight w:val="yellow"/>
-          <w:lang w:val="en-US"/>
-        </w:rPr>
-        <w:t>joris</w:t>
-      </w:r>
-      <w:proofErr w:type="spellEnd"/>
-    </w:p>
-    <w:p>
-      <w:pPr>
-        <w:pStyle w:val="Geenafstand"/>
-        <w:rPr>
-          <w:rFonts w:ascii="Helvetica" w:hAnsi="Helvetica" w:cs="Helvetica"/>
-          <w:lang w:val="en-US"/>
-        </w:rPr>
-      </w:pPr>
-    </w:p>
-    <w:p>
-      <w:pPr>
-        <w:pStyle w:val="Geenafstand"/>
-        <w:rPr>
-          <w:rFonts w:ascii="Helvetica" w:hAnsi="Helvetica" w:cs="Helvetica"/>
           <w:b/>
-          <w:lang w:val="en-US"/>
-        </w:rPr>
-      </w:pPr>
-      <w:r>
-        <w:rPr>
-          <w:rFonts w:ascii="Helvetica" w:hAnsi="Helvetica" w:cs="Helvetica"/>
-          <w:b/>
-          <w:lang w:val="en-US"/>
-        </w:rPr>
-        <w:t>Lamar Stein</w:t>
-      </w:r>
-    </w:p>
-    <w:p>
-      <w:pPr>
-        <w:pStyle w:val="Geenafstand"/>
-        <w:rPr>
-          <w:rFonts w:ascii="Helvetica" w:hAnsi="Helvetica" w:cs="Helvetica"/>
-          <w:lang w:val="en-US"/>
-        </w:rPr>
-      </w:pPr>
-      <w:proofErr w:type="spellStart"/>
-      <w:r>
-        <w:rPr>
-          <w:rFonts w:ascii="Helvetica" w:hAnsi="Helvetica" w:cs="Helvetica"/>
-          <w:lang w:val="en-US"/>
-        </w:rPr>
-        <w:t>Telefoonnummer</w:t>
-      </w:r>
-      <w:proofErr w:type="spellEnd"/>
-      <w:r>
-        <w:rPr>
-          <w:rFonts w:ascii="Helvetica" w:hAnsi="Helvetica" w:cs="Helvetica"/>
-          <w:lang w:val="en-US"/>
-        </w:rPr>
-        <w:t>:</w:t>
-      </w:r>
-      <w:r>
-        <w:rPr>
-          <w:rFonts w:ascii="Helvetica" w:hAnsi="Helvetica" w:cs="Helvetica"/>
-          <w:lang w:val="en-US"/>
+        </w:rPr>
+        <w:t xml:space="preserve"> Stein</w:t>
+      </w:r>
+    </w:p>
+    <w:p>
+      <w:pPr>
+        <w:pStyle w:val="Geenafstand"/>
+        <w:rPr>
+          <w:rFonts w:ascii="Helvetica" w:hAnsi="Helvetica" w:cs="Helvetica"/>
+        </w:rPr>
+      </w:pPr>
+      <w:r>
+        <w:rPr>
+          <w:rFonts w:ascii="Helvetica" w:hAnsi="Helvetica" w:cs="Helvetica"/>
+        </w:rPr>
+        <w:t>Telefoonnummer:</w:t>
+      </w:r>
+      <w:r>
+        <w:rPr>
+          <w:rFonts w:ascii="Helvetica" w:hAnsi="Helvetica" w:cs="Helvetica"/>
         </w:rPr>
         <w:tab/>
         <w:t>+31624353940</w:t>
@@ -4728,78 +4958,44 @@
         <w:pStyle w:val="Geenafstand"/>
         <w:rPr>
           <w:rFonts w:ascii="Helvetica" w:hAnsi="Helvetica" w:cs="Helvetica"/>
-          <w:lang w:val="en-US"/>
-        </w:rPr>
-      </w:pPr>
-      <w:r>
-        <w:rPr>
-          <w:rFonts w:ascii="Helvetica" w:hAnsi="Helvetica" w:cs="Helvetica"/>
-          <w:lang w:val="en-US"/>
-        </w:rPr>
-        <w:t>E-</w:t>
-      </w:r>
-      <w:proofErr w:type="spellStart"/>
-      <w:r>
-        <w:rPr>
-          <w:rFonts w:ascii="Helvetica" w:hAnsi="Helvetica" w:cs="Helvetica"/>
-          <w:lang w:val="en-US"/>
-        </w:rPr>
-        <w:t>mailadres</w:t>
-      </w:r>
-      <w:proofErr w:type="spellEnd"/>
-      <w:r>
-        <w:rPr>
-          <w:rFonts w:ascii="Helvetica" w:hAnsi="Helvetica" w:cs="Helvetica"/>
-          <w:lang w:val="en-US"/>
-        </w:rPr>
-        <w:t>:</w:t>
-      </w:r>
-      <w:r>
-        <w:rPr>
-          <w:rFonts w:ascii="Helvetica" w:hAnsi="Helvetica" w:cs="Helvetica"/>
-          <w:lang w:val="en-US"/>
+        </w:rPr>
+      </w:pPr>
+      <w:r>
+        <w:rPr>
+          <w:rFonts w:ascii="Helvetica" w:hAnsi="Helvetica" w:cs="Helvetica"/>
+        </w:rPr>
+        <w:t>E-mailadres:</w:t>
+      </w:r>
+      <w:r>
+        <w:rPr>
+          <w:rFonts w:ascii="Helvetica" w:hAnsi="Helvetica" w:cs="Helvetica"/>
         </w:rPr>
         <w:tab/>
       </w:r>
       <w:r>
         <w:rPr>
           <w:rFonts w:ascii="Helvetica" w:hAnsi="Helvetica" w:cs="Helvetica"/>
-          <w:lang w:val="en-US"/>
         </w:rPr>
         <w:tab/>
       </w:r>
       <w:r>
         <w:rPr>
           <w:rFonts w:ascii="Helvetica" w:hAnsi="Helvetica" w:cs="Helvetica"/>
-          <w:highlight w:val="yellow"/>
-          <w:lang w:val="en-US"/>
-        </w:rPr>
-        <w:t xml:space="preserve">email </w:t>
-      </w:r>
-      <w:proofErr w:type="spellStart"/>
-      <w:r>
-        <w:rPr>
-          <w:rFonts w:ascii="Helvetica" w:hAnsi="Helvetica" w:cs="Helvetica"/>
-          <w:highlight w:val="yellow"/>
-          <w:lang w:val="en-US"/>
-        </w:rPr>
-        <w:t>lamar</w:t>
-      </w:r>
-      <w:proofErr w:type="spellEnd"/>
-      <w:r>
-        <w:rPr>
-          <w:rFonts w:ascii="Helvetica" w:hAnsi="Helvetica" w:cs="Helvetica"/>
-          <w:lang w:val="en-US"/>
-        </w:rPr>
-        <w:tab/>
-      </w:r>
-    </w:p>
-    <w:p>
-      <w:pPr>
-        <w:pStyle w:val="Geenafstand"/>
-        <w:rPr>
-          <w:rFonts w:ascii="Helvetica" w:hAnsi="Helvetica" w:cs="Helvetica"/>
-          <w:lang w:val="en-US"/>
+        </w:rPr>
+        <w:t>Lamar.Stein@h</w:t>
+      </w:r>
+      <w:r>
+        <w:rPr>
+          <w:rFonts w:ascii="Helvetica" w:hAnsi="Helvetica" w:cs="Helvetica"/>
+        </w:rPr>
+        <w:t>va.nl</w:t>
+      </w:r>
+    </w:p>
+    <w:p>
+      <w:pPr>
+        <w:pStyle w:val="Geenafstand"/>
+        <w:rPr>
+          <w:rFonts w:ascii="Helvetica" w:hAnsi="Helvetica" w:cs="Helvetica"/>
         </w:rPr>
       </w:pPr>
     </w:p>
@@ -4812,7 +5008,7 @@
           <w:lang w:val="en-US"/>
         </w:rPr>
       </w:pPr>
-      <w:bookmarkStart w:id="17" w:name="_Toc443607045"/>
+      <w:bookmarkStart w:id="17" w:name="_Toc443654229"/>
       <w:r>
         <w:rPr>
           <w:rFonts w:ascii="Helvetica" w:hAnsi="Helvetica" w:cs="Helvetica"/>
@@ -4866,87 +5062,55 @@
         <w:rPr>
           <w:rFonts w:ascii="Helvetica" w:hAnsi="Helvetica" w:cs="Helvetica"/>
           <w:b/>
-          <w:lang w:val="en-US"/>
         </w:rPr>
       </w:pPr>
       <w:r>
         <w:rPr>
           <w:rFonts w:ascii="Helvetica" w:hAnsi="Helvetica" w:cs="Helvetica"/>
           <w:b/>
-          <w:lang w:val="en-US"/>
-        </w:rPr>
-        <w:t>Product Owner</w:t>
-      </w:r>
-    </w:p>
-    <w:p>
-      <w:pPr>
-        <w:pStyle w:val="Geenafstand"/>
-        <w:rPr>
-          <w:rFonts w:ascii="Helvetica" w:hAnsi="Helvetica" w:cs="Helvetica"/>
-          <w:lang w:val="en-US"/>
-        </w:rPr>
-      </w:pPr>
-      <w:r>
-        <w:rPr>
-          <w:rFonts w:ascii="Helvetica" w:hAnsi="Helvetica" w:cs="Helvetica"/>
-          <w:lang w:val="en-US"/>
-        </w:rPr>
-        <w:t xml:space="preserve">Stephan van </w:t>
+        </w:rPr>
+        <w:t xml:space="preserve">Product </w:t>
       </w:r>
       <w:proofErr w:type="spellStart"/>
       <w:r>
         <w:rPr>
           <w:rFonts w:ascii="Helvetica" w:hAnsi="Helvetica" w:cs="Helvetica"/>
-          <w:lang w:val="en-US"/>
-        </w:rPr>
-        <w:t>der</w:t>
+          <w:b/>
+        </w:rPr>
+        <w:t>Owner</w:t>
       </w:r>
       <w:proofErr w:type="spellEnd"/>
-      <w:r>
-        <w:rPr>
-          <w:rFonts w:ascii="Helvetica" w:hAnsi="Helvetica" w:cs="Helvetica"/>
-          <w:lang w:val="en-US"/>
-        </w:rPr>
-        <w:t xml:space="preserve"> </w:t>
-      </w:r>
-      <w:proofErr w:type="spellStart"/>
-      <w:r>
-        <w:rPr>
-          <w:rFonts w:ascii="Helvetica" w:hAnsi="Helvetica" w:cs="Helvetica"/>
-          <w:lang w:val="en-US"/>
-        </w:rPr>
-        <w:t>Feest</w:t>
-      </w:r>
-      <w:proofErr w:type="spellEnd"/>
-    </w:p>
-    <w:p>
-      <w:pPr>
-        <w:pStyle w:val="Geenafstand"/>
-        <w:rPr>
-          <w:rFonts w:ascii="Helvetica" w:hAnsi="Helvetica" w:cs="Helvetica"/>
-          <w:lang w:val="en-US"/>
-        </w:rPr>
-      </w:pPr>
-      <w:proofErr w:type="spellStart"/>
-      <w:r>
-        <w:rPr>
-          <w:rFonts w:ascii="Helvetica" w:hAnsi="Helvetica" w:cs="Helvetica"/>
-          <w:lang w:val="en-US"/>
-        </w:rPr>
-        <w:t>Telefoonnummer</w:t>
-      </w:r>
-      <w:proofErr w:type="spellEnd"/>
-      <w:r>
-        <w:rPr>
-          <w:rFonts w:ascii="Helvetica" w:hAnsi="Helvetica" w:cs="Helvetica"/>
-          <w:lang w:val="en-US"/>
-        </w:rPr>
-        <w:t>:</w:t>
-      </w:r>
-      <w:r>
-        <w:rPr>
-          <w:rFonts w:ascii="Helvetica" w:hAnsi="Helvetica" w:cs="Helvetica"/>
-          <w:lang w:val="en-US"/>
+    </w:p>
+    <w:p>
+      <w:pPr>
+        <w:pStyle w:val="Geenafstand"/>
+        <w:rPr>
+          <w:rFonts w:ascii="Helvetica" w:hAnsi="Helvetica" w:cs="Helvetica"/>
+        </w:rPr>
+      </w:pPr>
+      <w:r>
+        <w:rPr>
+          <w:rFonts w:ascii="Helvetica" w:hAnsi="Helvetica" w:cs="Helvetica"/>
+        </w:rPr>
+        <w:t>Stephan van der Feest</w:t>
+      </w:r>
+    </w:p>
+    <w:p>
+      <w:pPr>
+        <w:pStyle w:val="Geenafstand"/>
+        <w:rPr>
+          <w:rFonts w:ascii="Helvetica" w:hAnsi="Helvetica" w:cs="Helvetica"/>
+        </w:rPr>
+      </w:pPr>
+      <w:r>
+        <w:rPr>
+          <w:rFonts w:ascii="Helvetica" w:hAnsi="Helvetica" w:cs="Helvetica"/>
+        </w:rPr>
+        <w:t>Telefoonnummer:</w:t>
+      </w:r>
+      <w:r>
+        <w:rPr>
+          <w:rFonts w:ascii="Helvetica" w:hAnsi="Helvetica" w:cs="Helvetica"/>
         </w:rPr>
         <w:tab/>
       </w:r>
@@ -4958,7 +5122,6 @@
           <w:sz w:val="23"/>
           <w:szCs w:val="23"/>
           <w:shd w:val="clear" w:color="auto" w:fill="FFFFFF"/>
-          <w:lang w:val="en-US"/>
         </w:rPr>
         <w:t> </w:t>
       </w:r>
@@ -4967,7 +5130,6 @@
           <w:rFonts w:ascii="Helvetica" w:hAnsi="Helvetica" w:cs="Helvetica"/>
           <w:color w:val="000000"/>
           <w:shd w:val="clear" w:color="auto" w:fill="FFFFFF"/>
-          <w:lang w:val="en-US"/>
         </w:rPr>
         <w:t>+31621157068</w:t>
       </w:r>
@@ -4977,43 +5139,23 @@
         <w:pStyle w:val="Geenafstand"/>
         <w:rPr>
           <w:rFonts w:ascii="Helvetica" w:hAnsi="Helvetica" w:cs="Helvetica"/>
-          <w:lang w:val="en-US"/>
-        </w:rPr>
-      </w:pPr>
-      <w:r>
-        <w:rPr>
-          <w:rFonts w:ascii="Helvetica" w:hAnsi="Helvetica" w:cs="Helvetica"/>
-          <w:lang w:val="en-US"/>
-        </w:rPr>
-        <w:t>E-</w:t>
-      </w:r>
-      <w:proofErr w:type="spellStart"/>
-      <w:r>
-        <w:rPr>
-          <w:rFonts w:ascii="Helvetica" w:hAnsi="Helvetica" w:cs="Helvetica"/>
-          <w:lang w:val="en-US"/>
-        </w:rPr>
-        <w:t>mailadres</w:t>
-      </w:r>
-      <w:proofErr w:type="spellEnd"/>
-      <w:r>
-        <w:rPr>
-          <w:rFonts w:ascii="Helvetica" w:hAnsi="Helvetica" w:cs="Helvetica"/>
-          <w:lang w:val="en-US"/>
-        </w:rPr>
-        <w:t>:</w:t>
-      </w:r>
-      <w:r>
-        <w:rPr>
-          <w:rFonts w:ascii="Helvetica" w:hAnsi="Helvetica" w:cs="Helvetica"/>
-          <w:lang w:val="en-US"/>
+        </w:rPr>
+      </w:pPr>
+      <w:r>
+        <w:rPr>
+          <w:rFonts w:ascii="Helvetica" w:hAnsi="Helvetica" w:cs="Helvetica"/>
+        </w:rPr>
+        <w:t>E-mailadres:</w:t>
+      </w:r>
+      <w:r>
+        <w:rPr>
+          <w:rFonts w:ascii="Helvetica" w:hAnsi="Helvetica" w:cs="Helvetica"/>
         </w:rPr>
         <w:tab/>
       </w:r>
       <w:r>
         <w:rPr>
           <w:rFonts w:ascii="Helvetica" w:hAnsi="Helvetica" w:cs="Helvetica"/>
-          <w:lang w:val="en-US"/>
         </w:rPr>
         <w:tab/>
       </w:r>
@@ -5022,7 +5164,6 @@
           <w:rPr>
             <w:rStyle w:val="Hyperlink"/>
             <w:rFonts w:ascii="Helvetica" w:hAnsi="Helvetica" w:cs="Helvetica"/>
-            <w:lang w:val="en-US"/>
           </w:rPr>
           <w:t>s.a.b.van.der.feest@hva.nl</w:t>
         </w:r>
@@ -5033,7 +5174,6 @@
         <w:pStyle w:val="Geenafstand"/>
         <w:rPr>
           <w:rFonts w:ascii="Helvetica" w:hAnsi="Helvetica" w:cs="Helvetica"/>
-          <w:lang w:val="en-US"/>
         </w:rPr>
       </w:pPr>
     </w:p>
@@ -5408,7 +5548,7 @@
           <w:sz w:val="30"/>
         </w:rPr>
       </w:pPr>
-      <w:bookmarkStart w:id="18" w:name="_Toc443607046"/>
+      <w:bookmarkStart w:id="18" w:name="_Toc443654230"/>
       <w:r>
         <w:rPr>
           <w:rFonts w:ascii="Helvetica" w:hAnsi="Helvetica" w:cs="Helvetica"/>
@@ -5444,7 +5584,7 @@
           <w:color w:val="auto"/>
         </w:rPr>
       </w:pPr>
-      <w:bookmarkStart w:id="19" w:name="_Toc443607047"/>
+      <w:bookmarkStart w:id="19" w:name="_Toc443654231"/>
       <w:r>
         <w:rPr>
           <w:rFonts w:ascii="Helvetica" w:hAnsi="Helvetica" w:cs="Helvetica"/>
@@ -6013,7 +6153,7 @@
                                 <w:sz w:val="48"/>
                                 <w:szCs w:val="44"/>
                               </w:rPr>
-                              <w:t>6</w:t>
+                              <w:t>2</w:t>
                             </w:r>
                             <w:r>
                               <w:rPr>
@@ -6104,7 +6244,7 @@
         <w:lang w:eastAsia="zh-TW"/>
       </w:rPr>
       <w:pict>
-        <v:shape id="_x0000_s5124" type="#_x0000_t202" style="position:absolute;margin-left:5016pt;margin-top:0;width:1in;height:13.45pt;z-index:251665408;mso-width-percent:1000;mso-position-horizontal:right;mso-position-horizontal-relative:page;mso-position-vertical:center;mso-position-vertical-relative:top-margin-area;mso-width-percent:1000;mso-width-relative:right-margin-area;v-text-anchor:middle" o:allowincell="f" fillcolor="#ddd [3204]" stroked="f">
+        <v:shape id="_x0000_s5124" type="#_x0000_t202" style="position:absolute;margin-left:5048pt;margin-top:0;width:1in;height:13.45pt;z-index:251665408;mso-width-percent:1000;mso-position-horizontal:right;mso-position-horizontal-relative:page;mso-position-vertical:center;mso-position-vertical-relative:top-margin-area;mso-width-percent:1000;mso-width-relative:right-margin-area;v-text-anchor:middle" o:allowincell="f" fillcolor="#ddd [3204]" stroked="f">
           <v:textbox style="mso-fit-shape-to-text:t" inset=",0,,0">
             <w:txbxContent>
               <w:p>
@@ -6168,7 +6308,7 @@
         <w:lang w:eastAsia="zh-TW"/>
       </w:rPr>
       <w:pict>
-        <v:shape id="_x0000_s5122" type="#_x0000_t202" style="position:absolute;margin-left:5016pt;margin-top:0;width:1in;height:13.45pt;z-index:251662336;mso-width-percent:1000;mso-position-horizontal:right;mso-position-horizontal-relative:page;mso-position-vertical:center;mso-position-vertical-relative:top-margin-area;mso-width-percent:1000;mso-width-relative:right-margin-area;v-text-anchor:middle" o:allowincell="f" fillcolor="#ddd [3204]" stroked="f">
+        <v:shape id="_x0000_s5122" type="#_x0000_t202" style="position:absolute;margin-left:5048pt;margin-top:0;width:1in;height:13.45pt;z-index:251662336;mso-width-percent:1000;mso-position-horizontal:right;mso-position-horizontal-relative:page;mso-position-vertical:center;mso-position-vertical-relative:top-margin-area;mso-width-percent:1000;mso-width-relative:right-margin-area;v-text-anchor:middle" o:allowincell="f" fillcolor="#ddd [3204]" stroked="f">
           <v:textbox style="mso-fit-shape-to-text:t" inset=",0,,0">
             <w:txbxContent>
               <w:p>
@@ -6289,6 +6429,119 @@
     </w:lvl>
   </w:abstractNum>
   <w:abstractNum w:abstractNumId="1">
+    <w:nsid w:val="12114141"/>
+    <w:multiLevelType w:val="hybridMultilevel"/>
+    <w:tmpl w:val="1ADA85EC"/>
+    <w:lvl w:ilvl="0" w:tplc="04130001">
+      <w:start w:val="1"/>
+      <w:numFmt w:val="bullet"/>
+      <w:lvlText w:val=""/>
+      <w:lvlJc w:val="left"/>
+      <w:pPr>
+        <w:ind w:left="720" w:hanging="360"/>
+      </w:pPr>
+      <w:rPr>
+        <w:rFonts w:ascii="Symbol" w:hAnsi="Symbol" w:hint="default"/>
+      </w:rPr>
+    </w:lvl>
+    <w:lvl w:ilvl="1" w:tplc="04130003" w:tentative="1">
+      <w:start w:val="1"/>
+      <w:numFmt w:val="bullet"/>
+      <w:lvlText w:val="o"/>
+      <w:lvlJc w:val="left"/>
+      <w:pPr>
+        <w:ind w:left="1440" w:hanging="360"/>
+      </w:pPr>
+      <w:rPr>
+        <w:rFonts w:ascii="Courier New" w:hAnsi="Courier New" w:cs="Courier New" w:hint="default"/>
+      </w:rPr>
+    </w:lvl>
+    <w:lvl w:ilvl="2" w:tplc="04130005" w:tentative="1">
+      <w:start w:val="1"/>
+      <w:numFmt w:val="bullet"/>
+      <w:lvlText w:val=""/>
+      <w:lvlJc w:val="left"/>
+      <w:pPr>
+        <w:ind w:left="2160" w:hanging="360"/>
+      </w:pPr>
+      <w:rPr>
+        <w:rFonts w:ascii="Wingdings" w:hAnsi="Wingdings" w:hint="default"/>
+      </w:rPr>
+    </w:lvl>
+    <w:lvl w:ilvl="3" w:tplc="04130001" w:tentative="1">
+      <w:start w:val="1"/>
+      <w:numFmt w:val="bullet"/>
+      <w:lvlText w:val=""/>
+      <w:lvlJc w:val="left"/>
+      <w:pPr>
+        <w:ind w:left="2880" w:hanging="360"/>
+      </w:pPr>
+      <w:rPr>
+        <w:rFonts w:ascii="Symbol" w:hAnsi="Symbol" w:hint="default"/>
+      </w:rPr>
+    </w:lvl>
+    <w:lvl w:ilvl="4" w:tplc="04130003" w:tentative="1">
+      <w:start w:val="1"/>
+      <w:numFmt w:val="bullet"/>
+      <w:lvlText w:val="o"/>
+      <w:lvlJc w:val="left"/>
+      <w:pPr>
+        <w:ind w:left="3600" w:hanging="360"/>
+      </w:pPr>
+      <w:rPr>
+        <w:rFonts w:ascii="Courier New" w:hAnsi="Courier New" w:cs="Courier New" w:hint="default"/>
+      </w:rPr>
+    </w:lvl>
+    <w:lvl w:ilvl="5" w:tplc="04130005" w:tentative="1">
+      <w:start w:val="1"/>
+      <w:numFmt w:val="bullet"/>
+      <w:lvlText w:val=""/>
+      <w:lvlJc w:val="left"/>
+      <w:pPr>
+        <w:ind w:left="4320" w:hanging="360"/>
+      </w:pPr>
+      <w:rPr>
+        <w:rFonts w:ascii="Wingdings" w:hAnsi="Wingdings" w:hint="default"/>
+      </w:rPr>
+    </w:lvl>
+    <w:lvl w:ilvl="6" w:tplc="04130001" w:tentative="1">
+      <w:start w:val="1"/>
+      <w:numFmt w:val="bullet"/>
+      <w:lvlText w:val=""/>
+      <w:lvlJc w:val="left"/>
+      <w:pPr>
+        <w:ind w:left="5040" w:hanging="360"/>
+      </w:pPr>
+      <w:rPr>
+        <w:rFonts w:ascii="Symbol" w:hAnsi="Symbol" w:hint="default"/>
+      </w:rPr>
+    </w:lvl>
+    <w:lvl w:ilvl="7" w:tplc="04130003" w:tentative="1">
+      <w:start w:val="1"/>
+      <w:numFmt w:val="bullet"/>
+      <w:lvlText w:val="o"/>
+      <w:lvlJc w:val="left"/>
+      <w:pPr>
+        <w:ind w:left="5760" w:hanging="360"/>
+      </w:pPr>
+      <w:rPr>
+        <w:rFonts w:ascii="Courier New" w:hAnsi="Courier New" w:cs="Courier New" w:hint="default"/>
+      </w:rPr>
+    </w:lvl>
+    <w:lvl w:ilvl="8" w:tplc="04130005" w:tentative="1">
+      <w:start w:val="1"/>
+      <w:numFmt w:val="bullet"/>
+      <w:lvlText w:val=""/>
+      <w:lvlJc w:val="left"/>
+      <w:pPr>
+        <w:ind w:left="6480" w:hanging="360"/>
+      </w:pPr>
+      <w:rPr>
+        <w:rFonts w:ascii="Wingdings" w:hAnsi="Wingdings" w:hint="default"/>
+      </w:rPr>
+    </w:lvl>
+  </w:abstractNum>
+  <w:abstractNum w:abstractNumId="2">
     <w:nsid w:val="1B611459"/>
     <w:multiLevelType w:val="hybridMultilevel"/>
     <w:tmpl w:val="C6A8C6A0"/>
@@ -6402,7 +6655,120 @@
       </w:rPr>
     </w:lvl>
   </w:abstractNum>
-  <w:abstractNum w:abstractNumId="2">
+  <w:abstractNum w:abstractNumId="3">
+    <w:nsid w:val="222765C9"/>
+    <w:multiLevelType w:val="multilevel"/>
+    <w:tmpl w:val="507CFDC0"/>
+    <w:lvl w:ilvl="0">
+      <w:start w:val="1"/>
+      <w:numFmt w:val="decimal"/>
+      <w:lvlText w:val="%1"/>
+      <w:lvlJc w:val="left"/>
+      <w:pPr>
+        <w:ind w:left="420" w:hanging="420"/>
+      </w:pPr>
+      <w:rPr>
+        <w:rFonts w:hint="default"/>
+      </w:rPr>
+    </w:lvl>
+    <w:lvl w:ilvl="1">
+      <w:start w:val="1"/>
+      <w:numFmt w:val="decimal"/>
+      <w:lvlText w:val="%1.%2"/>
+      <w:lvlJc w:val="left"/>
+      <w:pPr>
+        <w:ind w:left="420" w:hanging="420"/>
+      </w:pPr>
+      <w:rPr>
+        <w:rFonts w:hint="default"/>
+      </w:rPr>
+    </w:lvl>
+    <w:lvl w:ilvl="2">
+      <w:start w:val="1"/>
+      <w:numFmt w:val="decimal"/>
+      <w:lvlText w:val="%1.%2.%3"/>
+      <w:lvlJc w:val="left"/>
+      <w:pPr>
+        <w:ind w:left="720" w:hanging="720"/>
+      </w:pPr>
+      <w:rPr>
+        <w:rFonts w:hint="default"/>
+      </w:rPr>
+    </w:lvl>
+    <w:lvl w:ilvl="3">
+      <w:start w:val="1"/>
+      <w:numFmt w:val="decimal"/>
+      <w:lvlText w:val="%1.%2.%3.%4"/>
+      <w:lvlJc w:val="left"/>
+      <w:pPr>
+        <w:ind w:left="720" w:hanging="720"/>
+      </w:pPr>
+      <w:rPr>
+        <w:rFonts w:hint="default"/>
+      </w:rPr>
+    </w:lvl>
+    <w:lvl w:ilvl="4">
+      <w:start w:val="1"/>
+      <w:numFmt w:val="decimal"/>
+      <w:lvlText w:val="%1.%2.%3.%4.%5"/>
+      <w:lvlJc w:val="left"/>
+      <w:pPr>
+        <w:ind w:left="1080" w:hanging="1080"/>
+      </w:pPr>
+      <w:rPr>
+        <w:rFonts w:hint="default"/>
+      </w:rPr>
+    </w:lvl>
+    <w:lvl w:ilvl="5">
+      <w:start w:val="1"/>
+      <w:numFmt w:val="decimal"/>
+      <w:lvlText w:val="%1.%2.%3.%4.%5.%6"/>
+      <w:lvlJc w:val="left"/>
+      <w:pPr>
+        <w:ind w:left="1080" w:hanging="1080"/>
+      </w:pPr>
+      <w:rPr>
+        <w:rFonts w:hint="default"/>
+      </w:rPr>
+    </w:lvl>
+    <w:lvl w:ilvl="6">
+      <w:start w:val="1"/>
+      <w:numFmt w:val="decimal"/>
+      <w:lvlText w:val="%1.%2.%3.%4.%5.%6.%7"/>
+      <w:lvlJc w:val="left"/>
+      <w:pPr>
+        <w:ind w:left="1440" w:hanging="1440"/>
+      </w:pPr>
+      <w:rPr>
+        <w:rFonts w:hint="default"/>
+      </w:rPr>
+    </w:lvl>
+    <w:lvl w:ilvl="7">
+      <w:start w:val="1"/>
+      <w:numFmt w:val="decimal"/>
+      <w:lvlText w:val="%1.%2.%3.%4.%5.%6.%7.%8"/>
+      <w:lvlJc w:val="left"/>
+      <w:pPr>
+        <w:ind w:left="1440" w:hanging="1440"/>
+      </w:pPr>
+      <w:rPr>
+        <w:rFonts w:hint="default"/>
+      </w:rPr>
+    </w:lvl>
+    <w:lvl w:ilvl="8">
+      <w:start w:val="1"/>
+      <w:numFmt w:val="decimal"/>
+      <w:lvlText w:val="%1.%2.%3.%4.%5.%6.%7.%8.%9"/>
+      <w:lvlJc w:val="left"/>
+      <w:pPr>
+        <w:ind w:left="1800" w:hanging="1800"/>
+      </w:pPr>
+      <w:rPr>
+        <w:rFonts w:hint="default"/>
+      </w:rPr>
+    </w:lvl>
+  </w:abstractNum>
+  <w:abstractNum w:abstractNumId="4">
     <w:nsid w:val="2FB27A5E"/>
     <w:multiLevelType w:val="hybridMultilevel"/>
     <w:tmpl w:val="27425B74"/>
@@ -6514,7 +6880,7 @@
       </w:rPr>
     </w:lvl>
   </w:abstractNum>
-  <w:abstractNum w:abstractNumId="3">
+  <w:abstractNum w:abstractNumId="5">
     <w:nsid w:val="6CD92287"/>
     <w:multiLevelType w:val="multilevel"/>
     <w:tmpl w:val="C05E8BE2"/>
@@ -6664,16 +7030,22 @@
     </w:lvl>
   </w:abstractNum>
   <w:num w:numId="1">
+    <w:abstractNumId w:val="4"/>
+  </w:num>
+  <w:num w:numId="2">
     <w:abstractNumId w:val="2"/>
   </w:num>
-  <w:num w:numId="2">
-    <w:abstractNumId w:val="1"/>
-  </w:num>
   <w:num w:numId="3">
-    <w:abstractNumId w:val="3"/>
+    <w:abstractNumId w:val="5"/>
   </w:num>
   <w:num w:numId="4">
     <w:abstractNumId w:val="0"/>
+  </w:num>
+  <w:num w:numId="5">
+    <w:abstractNumId w:val="1"/>
+  </w:num>
+  <w:num w:numId="6">
+    <w:abstractNumId w:val="3"/>
   </w:num>
 </w:numbering>
 </file>
@@ -7129,39 +7501,7 @@
 
 <file path=word/glossary/document.xml><?xml version="1.0" encoding="utf-8"?>
 <w:glossaryDocument xmlns:ve="http://schemas.openxmlformats.org/markup-compatibility/2006" xmlns:o="urn:schemas-microsoft-com:office:office" xmlns:r="http://schemas.openxmlformats.org/officeDocument/2006/relationships" xmlns:m="http://schemas.openxmlformats.org/officeDocument/2006/math" xmlns:v="urn:schemas-microsoft-com:vml" xmlns:wp="http://schemas.openxmlformats.org/drawingml/2006/wordprocessingDrawing" xmlns:w10="urn:schemas-microsoft-com:office:word" xmlns:w="http://schemas.openxmlformats.org/wordprocessingml/2006/main" xmlns:wne="http://schemas.microsoft.com/office/word/2006/wordml">
-  <w:docParts>
-    <w:docPart>
-      <w:docPartPr>
-        <w:name w:val="8305E6BA11544B478133077CEFCDBCDF"/>
-        <w:category>
-          <w:name w:val="Algemeen"/>
-          <w:gallery w:val="placeholder"/>
-        </w:category>
-        <w:types>
-          <w:type w:val="bbPlcHdr"/>
-        </w:types>
-        <w:behaviors>
-          <w:behavior w:val="content"/>
-        </w:behaviors>
-        <w:guid w:val="{047A77DB-9D1F-4DF0-9662-D45E10BE6917}"/>
-      </w:docPartPr>
-      <w:docPartBody>
-        <w:p>
-          <w:pPr>
-            <w:pStyle w:val="8305E6BA11544B478133077CEFCDBCDF"/>
-          </w:pPr>
-          <w:r>
-            <w:rPr>
-              <w:rFonts w:asciiTheme="majorHAnsi" w:eastAsiaTheme="majorEastAsia" w:hAnsiTheme="majorHAnsi" w:cstheme="majorBidi"/>
-              <w:sz w:val="40"/>
-              <w:szCs w:val="40"/>
-            </w:rPr>
-            <w:t>[Geef de titel van het document op]</w:t>
-          </w:r>
-        </w:p>
-      </w:docPartBody>
-    </w:docPart>
-  </w:docParts>
+  <w:docParts/>
 </w:glossaryDocument>
 </file>
 
@@ -7174,19 +7514,12 @@
     <w:pitch w:val="variable"/>
     <w:sig w:usb0="E0002EFF" w:usb1="C0007843" w:usb2="00000009" w:usb3="00000000" w:csb0="000001FF" w:csb1="00000000"/>
   </w:font>
-  <w:font w:name="Helvetica">
-    <w:panose1 w:val="020B0604020202020204"/>
-    <w:charset w:val="00"/>
-    <w:family w:val="swiss"/>
+  <w:font w:name="Symbol">
+    <w:panose1 w:val="05050102010706020507"/>
+    <w:charset w:val="02"/>
+    <w:family w:val="roman"/>
     <w:pitch w:val="variable"/>
-    <w:sig w:usb0="E0002EFF" w:usb1="C0007843" w:usb2="00000009" w:usb3="00000000" w:csb0="000001FF" w:csb1="00000000"/>
-  </w:font>
-  <w:font w:name="Calibri">
-    <w:panose1 w:val="020F0502020204030204"/>
-    <w:charset w:val="00"/>
-    <w:family w:val="swiss"/>
-    <w:pitch w:val="variable"/>
-    <w:sig w:usb0="E00002FF" w:usb1="4000ACFF" w:usb2="00000001" w:usb3="00000000" w:csb0="0000019F" w:csb1="00000000"/>
+    <w:sig w:usb0="00000000" w:usb1="10000000" w:usb2="00000000" w:usb3="00000000" w:csb0="80000000" w:csb1="00000000"/>
   </w:font>
   <w:font w:name="Courier New">
     <w:panose1 w:val="02070309020205020404"/>
@@ -7202,12 +7535,19 @@
     <w:pitch w:val="variable"/>
     <w:sig w:usb0="00000000" w:usb1="10000000" w:usb2="00000000" w:usb3="00000000" w:csb0="80000000" w:csb1="00000000"/>
   </w:font>
-  <w:font w:name="Symbol">
-    <w:panose1 w:val="05050102010706020507"/>
-    <w:charset w:val="02"/>
-    <w:family w:val="roman"/>
+  <w:font w:name="Helvetica">
+    <w:panose1 w:val="020B0604020202020204"/>
+    <w:charset w:val="00"/>
+    <w:family w:val="swiss"/>
     <w:pitch w:val="variable"/>
-    <w:sig w:usb0="00000000" w:usb1="10000000" w:usb2="00000000" w:usb3="00000000" w:csb0="80000000" w:csb1="00000000"/>
+    <w:sig w:usb0="E0002EFF" w:usb1="C0007843" w:usb2="00000009" w:usb3="00000000" w:csb0="000001FF" w:csb1="00000000"/>
+  </w:font>
+  <w:font w:name="Calibri">
+    <w:panose1 w:val="020F0502020204030204"/>
+    <w:charset w:val="00"/>
+    <w:family w:val="swiss"/>
+    <w:pitch w:val="variable"/>
+    <w:sig w:usb0="E00002FF" w:usb1="4000ACFF" w:usb2="00000001" w:usb3="00000000" w:csb0="0000019F" w:csb1="00000000"/>
   </w:font>
   <w:font w:name="Cambria">
     <w:panose1 w:val="02040503050406030204"/>
@@ -7245,6 +7585,7 @@
   <w:rsids>
     <w:rsidRoot w:val="00C546DB"/>
     <w:rsid w:val="0005570F"/>
+    <w:rsid w:val="001124BE"/>
     <w:rsid w:val="008D3F6A"/>
     <w:rsid w:val="00C546DB"/>
   </w:rsids>
@@ -7495,7 +7836,6 @@
 <file path=word/glossary/webSettings.xml><?xml version="1.0" encoding="utf-8"?>
 <w:webSettings xmlns:r="http://schemas.openxmlformats.org/officeDocument/2006/relationships" xmlns:w="http://schemas.openxmlformats.org/wordprocessingml/2006/main">
   <w:optimizeForBrowser/>
-  <w:doNotSaveAsSingleFile/>
 </w:webSettings>
 </file>
 
@@ -7806,7 +8146,7 @@
 </file>
 
 <file path=customXml/itemProps2.xml><?xml version="1.0" encoding="utf-8"?>
-<ds:datastoreItem xmlns:ds="http://schemas.openxmlformats.org/officeDocument/2006/customXml" ds:itemID="{091AEAC7-7BD3-4FA7-93B7-62BE41149358}">
+<ds:datastoreItem xmlns:ds="http://schemas.openxmlformats.org/officeDocument/2006/customXml" ds:itemID="{1FC91EB0-50C6-4904-A73F-AC911A7E5332}">
   <ds:schemaRefs>
     <ds:schemaRef ds:uri="http://schemas.openxmlformats.org/officeDocument/2006/bibliography"/>
   </ds:schemaRefs>

</xml_diff>

<commit_message>
Extra verwachtingen, team leerdoelen en swot
</commit_message>
<xml_diff>
--- a/Documenten/AMSTA05 - Leer en Samenwerkingscontract.docx
+++ b/Documenten/AMSTA05 - Leer en Samenwerkingscontract.docx
@@ -1180,7 +1180,7 @@
               <w:rPr>
                 <w:webHidden/>
               </w:rPr>
-              <w:t>8</w:t>
+              <w:t>9</w:t>
             </w:r>
             <w:r>
               <w:rPr>
@@ -1239,7 +1239,7 @@
               <w:rPr>
                 <w:webHidden/>
               </w:rPr>
-              <w:t>8</w:t>
+              <w:t>9</w:t>
             </w:r>
             <w:r>
               <w:rPr>
@@ -1298,7 +1298,7 @@
               <w:rPr>
                 <w:webHidden/>
               </w:rPr>
-              <w:t>8</w:t>
+              <w:t>9</w:t>
             </w:r>
             <w:r>
               <w:rPr>
@@ -1357,7 +1357,7 @@
               <w:rPr>
                 <w:webHidden/>
               </w:rPr>
-              <w:t>9</w:t>
+              <w:t>10</w:t>
             </w:r>
             <w:r>
               <w:rPr>
@@ -1416,7 +1416,7 @@
               <w:rPr>
                 <w:webHidden/>
               </w:rPr>
-              <w:t>10</w:t>
+              <w:t>11</w:t>
             </w:r>
             <w:r>
               <w:rPr>
@@ -1475,7 +1475,7 @@
               <w:rPr>
                 <w:webHidden/>
               </w:rPr>
-              <w:t>10</w:t>
+              <w:t>11</w:t>
             </w:r>
             <w:r>
               <w:rPr>
@@ -1535,7 +1535,7 @@
               <w:rPr>
                 <w:webHidden/>
               </w:rPr>
-              <w:t>10</w:t>
+              <w:t>11</w:t>
             </w:r>
             <w:r>
               <w:rPr>
@@ -1594,7 +1594,7 @@
               <w:rPr>
                 <w:webHidden/>
               </w:rPr>
-              <w:t>11</w:t>
+              <w:t>12</w:t>
             </w:r>
             <w:r>
               <w:rPr>
@@ -1653,7 +1653,7 @@
               <w:rPr>
                 <w:webHidden/>
               </w:rPr>
-              <w:t>11</w:t>
+              <w:t>12</w:t>
             </w:r>
             <w:r>
               <w:rPr>
@@ -3500,63 +3500,515 @@
     </w:p>
     <w:p>
       <w:pPr>
-        <w:pStyle w:val="Geenafstand"/>
-        <w:rPr>
-          <w:rFonts w:ascii="Helvetica" w:hAnsi="Helvetica" w:cs="Helvetica"/>
-          <w:highlight w:val="yellow"/>
-        </w:rPr>
-      </w:pPr>
-      <w:r>
-        <w:rPr>
-          <w:rFonts w:ascii="Helvetica" w:hAnsi="Helvetica" w:cs="Helvetica"/>
-          <w:highlight w:val="yellow"/>
-        </w:rPr>
-        <w:t>Een teamlee</w:t>
-      </w:r>
-      <w:r>
-        <w:rPr>
-          <w:rFonts w:ascii="Helvetica" w:hAnsi="Helvetica" w:cs="Helvetica"/>
-          <w:highlight w:val="yellow"/>
-        </w:rPr>
-        <w:t xml:space="preserve">rdoel gebaseerd op een </w:t>
-      </w:r>
-      <w:proofErr w:type="spellStart"/>
-      <w:r>
-        <w:rPr>
-          <w:rFonts w:ascii="Helvetica" w:hAnsi="Helvetica" w:cs="Helvetica"/>
-          <w:highlight w:val="yellow"/>
-        </w:rPr>
-        <w:t>team-SWOT</w:t>
-      </w:r>
-      <w:proofErr w:type="spellEnd"/>
-      <w:r>
-        <w:rPr>
-          <w:rFonts w:ascii="Helvetica" w:hAnsi="Helvetica" w:cs="Helvetica"/>
-          <w:highlight w:val="yellow"/>
-        </w:rPr>
-        <w:t xml:space="preserve"> </w:t>
-      </w:r>
-    </w:p>
-    <w:p>
-      <w:pPr>
-        <w:pStyle w:val="Geenafstand"/>
-        <w:rPr>
-          <w:rFonts w:ascii="Helvetica" w:hAnsi="Helvetica" w:cs="Helvetica"/>
-        </w:rPr>
-      </w:pPr>
-      <w:r>
-        <w:rPr>
-          <w:rFonts w:ascii="Helvetica" w:hAnsi="Helvetica" w:cs="Helvetica"/>
-          <w:highlight w:val="yellow"/>
-        </w:rPr>
-        <w:t>Eventueel van FYS kopi</w:t>
-      </w:r>
-      <w:r>
-        <w:rPr>
-          <w:rFonts w:ascii="Helvetica" w:hAnsi="Helvetica" w:cs="Helvetica"/>
-        </w:rPr>
-        <w:t>ëren</w:t>
-      </w:r>
+        <w:rPr>
+          <w:rFonts w:ascii="Helvetica" w:hAnsi="Helvetica" w:cs="Helvetica"/>
+          <w:sz w:val="22"/>
+          <w:szCs w:val="22"/>
+        </w:rPr>
+      </w:pPr>
+      <w:r>
+        <w:rPr>
+          <w:rFonts w:ascii="Helvetica" w:hAnsi="Helvetica" w:cs="Helvetica"/>
+          <w:sz w:val="22"/>
+          <w:szCs w:val="22"/>
+        </w:rPr>
+        <w:t xml:space="preserve">Wij gaan als team aan onze individuele kennis van de vakken werken om de kans dat wij tegen muren aan lopen te verkleinen. </w:t>
+      </w:r>
+    </w:p>
+    <w:p>
+      <w:pPr>
+        <w:rPr>
+          <w:rFonts w:ascii="Helvetica" w:hAnsi="Helvetica" w:cs="Helvetica"/>
+          <w:sz w:val="22"/>
+          <w:szCs w:val="22"/>
+        </w:rPr>
+      </w:pPr>
+    </w:p>
+    <w:p>
+      <w:pPr>
+        <w:rPr>
+          <w:rFonts w:ascii="Helvetica" w:hAnsi="Helvetica" w:cs="Helvetica"/>
+          <w:sz w:val="22"/>
+          <w:szCs w:val="22"/>
+        </w:rPr>
+      </w:pPr>
+      <w:r>
+        <w:rPr>
+          <w:rFonts w:ascii="Helvetica" w:hAnsi="Helvetica" w:cs="Helvetica"/>
+          <w:sz w:val="22"/>
+          <w:szCs w:val="22"/>
+        </w:rPr>
+        <w:t>Als team gaan wij een manier vinden om ons idee te kunnen verwezenlijken met het niveau van kennis en hardware mogelijkheden die wij te gebruiken hebben.</w:t>
+      </w:r>
+    </w:p>
+    <w:p>
+      <w:pPr>
+        <w:rPr>
+          <w:rFonts w:ascii="Helvetica" w:hAnsi="Helvetica" w:cs="Helvetica"/>
+          <w:sz w:val="22"/>
+          <w:szCs w:val="22"/>
+        </w:rPr>
+      </w:pPr>
+    </w:p>
+    <w:p>
+      <w:pPr>
+        <w:rPr>
+          <w:rFonts w:ascii="Helvetica" w:hAnsi="Helvetica" w:cs="Helvetica"/>
+          <w:sz w:val="22"/>
+          <w:szCs w:val="22"/>
+        </w:rPr>
+      </w:pPr>
+      <w:r>
+        <w:rPr>
+          <w:rFonts w:ascii="Helvetica" w:hAnsi="Helvetica" w:cs="Helvetica"/>
+          <w:sz w:val="22"/>
+          <w:szCs w:val="22"/>
+        </w:rPr>
+        <w:t>Als team willen wij leren omgaan met de verschillende instellingen en mentaliteiten van onze groepsleden om zo onze efficiëntie zo dicht mogelijk bij optimaal te krijgen. Dit gaan wij doen door middel van verschillende manieren en tijdstippen van werken etc.</w:t>
+      </w:r>
+    </w:p>
+    <w:p>
+      <w:pPr>
+        <w:rPr>
+          <w:rFonts w:ascii="Helvetica" w:hAnsi="Helvetica" w:cs="Helvetica"/>
+          <w:sz w:val="22"/>
+          <w:szCs w:val="22"/>
+        </w:rPr>
+      </w:pPr>
+    </w:p>
+    <w:p>
+      <w:pPr>
+        <w:rPr>
+          <w:rFonts w:ascii="Helvetica" w:hAnsi="Helvetica" w:cs="Helvetica"/>
+          <w:sz w:val="22"/>
+          <w:szCs w:val="22"/>
+        </w:rPr>
+      </w:pPr>
+      <w:r>
+        <w:rPr>
+          <w:rFonts w:ascii="Helvetica" w:hAnsi="Helvetica" w:cs="Helvetica"/>
+          <w:sz w:val="22"/>
+          <w:szCs w:val="22"/>
+        </w:rPr>
+        <w:t>Deze leerdoelen baseren wij op de onderstaande SWOT die wij als team gemaakt hebben.</w:t>
+      </w:r>
+    </w:p>
+    <w:p>
+      <w:pPr>
+        <w:rPr>
+          <w:rFonts w:ascii="Helvetica" w:hAnsi="Helvetica" w:cs="Helvetica"/>
+          <w:sz w:val="22"/>
+          <w:szCs w:val="22"/>
+        </w:rPr>
+      </w:pPr>
+    </w:p>
+    <w:tbl>
+      <w:tblPr>
+        <w:tblStyle w:val="Tabelraster"/>
+        <w:tblW w:w="0" w:type="auto"/>
+        <w:tblLook w:val="04A0"/>
+      </w:tblPr>
+      <w:tblGrid>
+        <w:gridCol w:w="4305"/>
+        <w:gridCol w:w="4305"/>
+      </w:tblGrid>
+      <w:tr>
+        <w:trPr>
+          <w:trHeight w:val="501"/>
+        </w:trPr>
+        <w:tc>
+          <w:tcPr>
+            <w:tcW w:w="4305" w:type="dxa"/>
+            <w:shd w:val="clear" w:color="auto" w:fill="D9D9D9" w:themeFill="background1" w:themeFillShade="D9"/>
+          </w:tcPr>
+          <w:p>
+            <w:pPr>
+              <w:rPr>
+                <w:color w:val="FF0000"/>
+              </w:rPr>
+            </w:pPr>
+          </w:p>
+          <w:p>
+            <w:pPr>
+              <w:rPr>
+                <w:rFonts w:ascii="Helvetica" w:hAnsi="Helvetica" w:cs="Helvetica"/>
+                <w:b/>
+                <w:sz w:val="24"/>
+                <w:szCs w:val="24"/>
+              </w:rPr>
+            </w:pPr>
+            <w:proofErr w:type="spellStart"/>
+            <w:r>
+              <w:rPr>
+                <w:rFonts w:ascii="Helvetica" w:hAnsi="Helvetica" w:cs="Helvetica"/>
+                <w:b/>
+                <w:sz w:val="24"/>
+                <w:szCs w:val="24"/>
+              </w:rPr>
+              <w:t>Strength</w:t>
+            </w:r>
+            <w:proofErr w:type="spellEnd"/>
+          </w:p>
+        </w:tc>
+        <w:tc>
+          <w:tcPr>
+            <w:tcW w:w="4305" w:type="dxa"/>
+            <w:shd w:val="clear" w:color="auto" w:fill="D9D9D9" w:themeFill="background1" w:themeFillShade="D9"/>
+          </w:tcPr>
+          <w:p>
+            <w:pPr>
+              <w:rPr>
+                <w:color w:val="FF0000"/>
+              </w:rPr>
+            </w:pPr>
+          </w:p>
+          <w:p>
+            <w:pPr>
+              <w:rPr>
+                <w:rFonts w:ascii="Helvetica" w:hAnsi="Helvetica" w:cs="Helvetica"/>
+                <w:b/>
+                <w:sz w:val="24"/>
+                <w:szCs w:val="24"/>
+              </w:rPr>
+            </w:pPr>
+            <w:proofErr w:type="spellStart"/>
+            <w:r>
+              <w:rPr>
+                <w:rFonts w:ascii="Helvetica" w:hAnsi="Helvetica" w:cs="Helvetica"/>
+                <w:b/>
+                <w:sz w:val="24"/>
+                <w:szCs w:val="24"/>
+              </w:rPr>
+              <w:t>Weakness</w:t>
+            </w:r>
+            <w:proofErr w:type="spellEnd"/>
+          </w:p>
+        </w:tc>
+      </w:tr>
+      <w:tr>
+        <w:trPr>
+          <w:trHeight w:val="913"/>
+        </w:trPr>
+        <w:tc>
+          <w:tcPr>
+            <w:tcW w:w="4305" w:type="dxa"/>
+          </w:tcPr>
+          <w:p>
+            <w:pPr>
+              <w:rPr>
+                <w:rFonts w:ascii="Helvetica" w:hAnsi="Helvetica" w:cs="Helvetica"/>
+              </w:rPr>
+            </w:pPr>
+          </w:p>
+          <w:p>
+            <w:pPr>
+              <w:rPr>
+                <w:rFonts w:ascii="Helvetica" w:hAnsi="Helvetica" w:cs="Helvetica"/>
+              </w:rPr>
+            </w:pPr>
+            <w:r>
+              <w:rPr>
+                <w:rFonts w:ascii="Helvetica" w:hAnsi="Helvetica" w:cs="Helvetica"/>
+              </w:rPr>
+              <w:t xml:space="preserve">Wanneer wij in de problemen komen zetten wij ons door. </w:t>
+            </w:r>
+          </w:p>
+          <w:p>
+            <w:pPr>
+              <w:rPr>
+                <w:rFonts w:ascii="Helvetica" w:hAnsi="Helvetica" w:cs="Helvetica"/>
+              </w:rPr>
+            </w:pPr>
+          </w:p>
+        </w:tc>
+        <w:tc>
+          <w:tcPr>
+            <w:tcW w:w="4305" w:type="dxa"/>
+          </w:tcPr>
+          <w:p>
+            <w:pPr>
+              <w:rPr>
+                <w:rFonts w:ascii="Helvetica" w:hAnsi="Helvetica" w:cs="Helvetica"/>
+              </w:rPr>
+            </w:pPr>
+          </w:p>
+          <w:p>
+            <w:pPr>
+              <w:rPr>
+                <w:rFonts w:ascii="Helvetica" w:hAnsi="Helvetica" w:cs="Helvetica"/>
+              </w:rPr>
+            </w:pPr>
+            <w:r>
+              <w:rPr>
+                <w:rFonts w:ascii="Helvetica" w:hAnsi="Helvetica" w:cs="Helvetica"/>
+              </w:rPr>
+              <w:t xml:space="preserve">Iedereen heeft een andere mentaliteit voor het PAD project </w:t>
+            </w:r>
+          </w:p>
+        </w:tc>
+      </w:tr>
+      <w:tr>
+        <w:trPr>
+          <w:trHeight w:val="966"/>
+        </w:trPr>
+        <w:tc>
+          <w:tcPr>
+            <w:tcW w:w="4305" w:type="dxa"/>
+          </w:tcPr>
+          <w:p>
+            <w:pPr>
+              <w:rPr>
+                <w:rFonts w:ascii="Helvetica" w:hAnsi="Helvetica" w:cs="Helvetica"/>
+              </w:rPr>
+            </w:pPr>
+          </w:p>
+          <w:p>
+            <w:pPr>
+              <w:rPr>
+                <w:rFonts w:ascii="Helvetica" w:hAnsi="Helvetica" w:cs="Helvetica"/>
+              </w:rPr>
+            </w:pPr>
+            <w:r>
+              <w:rPr>
+                <w:rFonts w:ascii="Helvetica" w:hAnsi="Helvetica" w:cs="Helvetica"/>
+              </w:rPr>
+              <w:t xml:space="preserve">Doordat wij allemaal een unieke manier van denken hebben komen wij altijd met verschillende oplossingen voor problemen </w:t>
+            </w:r>
+          </w:p>
+          <w:p>
+            <w:pPr>
+              <w:rPr>
+                <w:rFonts w:ascii="Helvetica" w:hAnsi="Helvetica" w:cs="Helvetica"/>
+              </w:rPr>
+            </w:pPr>
+          </w:p>
+        </w:tc>
+        <w:tc>
+          <w:tcPr>
+            <w:tcW w:w="4305" w:type="dxa"/>
+          </w:tcPr>
+          <w:p>
+            <w:pPr>
+              <w:rPr>
+                <w:rFonts w:ascii="Helvetica" w:hAnsi="Helvetica" w:cs="Helvetica"/>
+              </w:rPr>
+            </w:pPr>
+          </w:p>
+          <w:p>
+            <w:pPr>
+              <w:rPr>
+                <w:rFonts w:ascii="Helvetica" w:hAnsi="Helvetica" w:cs="Helvetica"/>
+              </w:rPr>
+            </w:pPr>
+            <w:r>
+              <w:rPr>
+                <w:rFonts w:ascii="Helvetica" w:hAnsi="Helvetica" w:cs="Helvetica"/>
+              </w:rPr>
+              <w:t>Weinig voorkennis met programmeren</w:t>
+            </w:r>
+          </w:p>
+        </w:tc>
+      </w:tr>
+      <w:tr>
+        <w:trPr>
+          <w:trHeight w:val="545"/>
+        </w:trPr>
+        <w:tc>
+          <w:tcPr>
+            <w:tcW w:w="4305" w:type="dxa"/>
+            <w:shd w:val="clear" w:color="auto" w:fill="D9D9D9" w:themeFill="background1" w:themeFillShade="D9"/>
+          </w:tcPr>
+          <w:p>
+            <w:pPr>
+              <w:rPr>
+                <w:rFonts w:ascii="Helvetica" w:hAnsi="Helvetica" w:cs="Helvetica"/>
+              </w:rPr>
+            </w:pPr>
+          </w:p>
+          <w:p>
+            <w:pPr>
+              <w:rPr>
+                <w:rFonts w:ascii="Helvetica" w:hAnsi="Helvetica" w:cs="Helvetica"/>
+                <w:b/>
+              </w:rPr>
+            </w:pPr>
+            <w:proofErr w:type="spellStart"/>
+            <w:r>
+              <w:rPr>
+                <w:rFonts w:ascii="Helvetica" w:hAnsi="Helvetica" w:cs="Helvetica"/>
+                <w:b/>
+                <w:sz w:val="24"/>
+              </w:rPr>
+              <w:t>Opportunities</w:t>
+            </w:r>
+            <w:proofErr w:type="spellEnd"/>
+          </w:p>
+        </w:tc>
+        <w:tc>
+          <w:tcPr>
+            <w:tcW w:w="4305" w:type="dxa"/>
+            <w:shd w:val="clear" w:color="auto" w:fill="D9D9D9" w:themeFill="background1" w:themeFillShade="D9"/>
+          </w:tcPr>
+          <w:p>
+            <w:pPr>
+              <w:rPr>
+                <w:rFonts w:ascii="Helvetica" w:hAnsi="Helvetica" w:cs="Helvetica"/>
+              </w:rPr>
+            </w:pPr>
+          </w:p>
+          <w:p>
+            <w:pPr>
+              <w:rPr>
+                <w:rFonts w:ascii="Helvetica" w:hAnsi="Helvetica" w:cs="Helvetica"/>
+                <w:b/>
+              </w:rPr>
+            </w:pPr>
+            <w:proofErr w:type="spellStart"/>
+            <w:r>
+              <w:rPr>
+                <w:rFonts w:ascii="Helvetica" w:hAnsi="Helvetica" w:cs="Helvetica"/>
+                <w:b/>
+              </w:rPr>
+              <w:t>Threat</w:t>
+            </w:r>
+            <w:r>
+              <w:rPr>
+                <w:rFonts w:ascii="Helvetica" w:hAnsi="Helvetica" w:cs="Helvetica"/>
+                <w:b/>
+              </w:rPr>
+              <w:t>s</w:t>
+            </w:r>
+            <w:proofErr w:type="spellEnd"/>
+          </w:p>
+        </w:tc>
+      </w:tr>
+      <w:tr>
+        <w:trPr>
+          <w:trHeight w:val="966"/>
+        </w:trPr>
+        <w:tc>
+          <w:tcPr>
+            <w:tcW w:w="4305" w:type="dxa"/>
+          </w:tcPr>
+          <w:p>
+            <w:pPr>
+              <w:rPr>
+                <w:rFonts w:ascii="Helvetica" w:hAnsi="Helvetica" w:cs="Helvetica"/>
+              </w:rPr>
+            </w:pPr>
+          </w:p>
+          <w:p>
+            <w:pPr>
+              <w:rPr>
+                <w:rFonts w:ascii="Helvetica" w:hAnsi="Helvetica" w:cs="Helvetica"/>
+              </w:rPr>
+            </w:pPr>
+            <w:r>
+              <w:rPr>
+                <w:rFonts w:ascii="Helvetica" w:hAnsi="Helvetica" w:cs="Helvetica"/>
+              </w:rPr>
+              <w:t>Met de creativiteit en vaardigheden waar wij over beschikken zullen er mooie producten worden gemaakt</w:t>
+            </w:r>
+          </w:p>
+        </w:tc>
+        <w:tc>
+          <w:tcPr>
+            <w:tcW w:w="4305" w:type="dxa"/>
+          </w:tcPr>
+          <w:p>
+            <w:pPr>
+              <w:rPr>
+                <w:rFonts w:ascii="Helvetica" w:hAnsi="Helvetica" w:cs="Helvetica"/>
+              </w:rPr>
+            </w:pPr>
+          </w:p>
+          <w:p>
+            <w:pPr>
+              <w:rPr>
+                <w:rFonts w:ascii="Helvetica" w:hAnsi="Helvetica" w:cs="Helvetica"/>
+              </w:rPr>
+            </w:pPr>
+            <w:r>
+              <w:rPr>
+                <w:rFonts w:ascii="Helvetica" w:hAnsi="Helvetica" w:cs="Helvetica"/>
+              </w:rPr>
+              <w:t>Specifieke hardware nodig hebben wat niet beschikbaar/te koop is</w:t>
+            </w:r>
+          </w:p>
+        </w:tc>
+      </w:tr>
+      <w:tr>
+        <w:trPr>
+          <w:trHeight w:val="966"/>
+        </w:trPr>
+        <w:tc>
+          <w:tcPr>
+            <w:tcW w:w="4305" w:type="dxa"/>
+          </w:tcPr>
+          <w:p>
+            <w:pPr>
+              <w:rPr>
+                <w:rFonts w:ascii="Helvetica" w:hAnsi="Helvetica" w:cs="Helvetica"/>
+              </w:rPr>
+            </w:pPr>
+          </w:p>
+          <w:p>
+            <w:pPr>
+              <w:rPr>
+                <w:rFonts w:ascii="Helvetica" w:hAnsi="Helvetica" w:cs="Helvetica"/>
+              </w:rPr>
+            </w:pPr>
+            <w:r>
+              <w:rPr>
+                <w:rFonts w:ascii="Helvetica" w:hAnsi="Helvetica" w:cs="Helvetica"/>
+              </w:rPr>
+              <w:t xml:space="preserve">Beschikbaarheid van hardware door de </w:t>
+            </w:r>
+            <w:proofErr w:type="spellStart"/>
+            <w:r>
+              <w:rPr>
+                <w:rFonts w:ascii="Helvetica" w:hAnsi="Helvetica" w:cs="Helvetica"/>
+              </w:rPr>
+              <w:t>HvA</w:t>
+            </w:r>
+            <w:proofErr w:type="spellEnd"/>
+          </w:p>
+        </w:tc>
+        <w:tc>
+          <w:tcPr>
+            <w:tcW w:w="4305" w:type="dxa"/>
+          </w:tcPr>
+          <w:p>
+            <w:pPr>
+              <w:rPr>
+                <w:rFonts w:ascii="Helvetica" w:hAnsi="Helvetica" w:cs="Helvetica"/>
+              </w:rPr>
+            </w:pPr>
+          </w:p>
+          <w:p>
+            <w:pPr>
+              <w:rPr>
+                <w:rFonts w:ascii="Helvetica" w:hAnsi="Helvetica" w:cs="Helvetica"/>
+              </w:rPr>
+            </w:pPr>
+            <w:r>
+              <w:rPr>
+                <w:rFonts w:ascii="Helvetica" w:hAnsi="Helvetica" w:cs="Helvetica"/>
+              </w:rPr>
+              <w:t>Achterlopen met de benodigde kennis voor het project</w:t>
+            </w:r>
+          </w:p>
+        </w:tc>
+      </w:tr>
+    </w:tbl>
+    <w:p>
+      <w:pPr>
+        <w:rPr>
+          <w:rFonts w:ascii="Helvetica" w:hAnsi="Helvetica" w:cs="Helvetica"/>
+          <w:sz w:val="22"/>
+          <w:szCs w:val="22"/>
+        </w:rPr>
+      </w:pPr>
     </w:p>
     <w:p>
       <w:pPr>
@@ -3571,6 +4023,18 @@
       </w:pPr>
       <w:bookmarkStart w:id="11" w:name="_Toc443654223"/>
     </w:p>
+    <w:p/>
+    <w:p/>
+    <w:p/>
+    <w:p/>
+    <w:p/>
+    <w:p/>
+    <w:p/>
+    <w:p/>
+    <w:p/>
+    <w:p/>
+    <w:p/>
+    <w:p/>
     <w:p>
       <w:pPr>
         <w:pStyle w:val="Kop1"/>
@@ -3585,6 +4049,7 @@
           <w:rFonts w:ascii="Helvetica" w:hAnsi="Helvetica" w:cs="Helvetica"/>
           <w:color w:val="auto"/>
         </w:rPr>
+        <w:lastRenderedPageBreak/>
         <w:t>4.</w:t>
       </w:r>
       <w:r>
@@ -3645,16 +4110,8 @@
       <w:r>
         <w:rPr>
           <w:rFonts w:ascii="Helvetica" w:hAnsi="Helvetica" w:cs="Helvetica"/>
-          <w:highlight w:val="yellow"/>
-        </w:rPr>
-        <w:t>Verwachtingen toevo</w:t>
-      </w:r>
-      <w:r>
-        <w:rPr>
-          <w:rFonts w:ascii="Helvetica" w:hAnsi="Helvetica" w:cs="Helvetica"/>
-          <w:highlight w:val="yellow"/>
-        </w:rPr>
-        <w:t xml:space="preserve">egen: wat verwachten we van elkaar tijdens het project? </w:t>
+        </w:rPr>
+        <w:t>De verwachtingen die van elkaar hebben zijn vrij breed, dit komt doordat dit de eerste keer is dat elk van ons met de ander samen werkt. De meest voorkomende verwachting is dat mensen het project serieus nemen en hun werk met genoeg inzet uitvoeren. Verder wordt er ook verwacht dat mensen respect voor elkaar hebben, hun problemen (indien aanwezig) verwoorden en niet opkroppen, met plezier naar de project dagen komen en open staan voor suggesties. Als laatste wordt er verwacht dat we er allemaal een gezellige sfeer en ervaring van kunnen maken waar iedereen veel van kan leren.</w:t>
       </w:r>
     </w:p>
     <w:p>
@@ -3695,6 +4152,7 @@
         <w:pStyle w:val="Geenafstand"/>
         <w:rPr>
           <w:rFonts w:ascii="Helvetica" w:hAnsi="Helvetica" w:cs="Helvetica"/>
+          <w:bCs/>
         </w:rPr>
       </w:pPr>
       <w:r>
@@ -3703,18 +4161,6 @@
         </w:rPr>
         <w:t>Voor het samenwerkingscontract hebben wij de volgende regels en afspraken gemaakt. Daarnaast is iedereen akkoord gegaan met de regels en afspraken.</w:t>
       </w:r>
-    </w:p>
-    <w:p>
-      <w:pPr>
-        <w:pStyle w:val="Normaalweb"/>
-        <w:spacing w:line="336" w:lineRule="atLeast"/>
-        <w:rPr>
-          <w:rFonts w:ascii="Helvetica" w:hAnsi="Helvetica" w:cs="Helvetica"/>
-          <w:bCs/>
-          <w:sz w:val="22"/>
-          <w:szCs w:val="22"/>
-        </w:rPr>
-      </w:pPr>
     </w:p>
     <w:p>
       <w:pPr>
@@ -3849,25 +4295,7 @@
           <w:sz w:val="22"/>
           <w:szCs w:val="22"/>
         </w:rPr>
-        <w:t xml:space="preserve">Iedereen leest </w:t>
-      </w:r>
-      <w:r>
-        <w:rPr>
-          <w:rFonts w:ascii="Helvetica" w:hAnsi="Helvetica" w:cs="Helvetica"/>
-          <w:bCs/>
-          <w:sz w:val="22"/>
-          <w:szCs w:val="22"/>
-        </w:rPr>
-        <w:t xml:space="preserve">verplicht </w:t>
-      </w:r>
-      <w:r>
-        <w:rPr>
-          <w:rFonts w:ascii="Helvetica" w:hAnsi="Helvetica" w:cs="Helvetica"/>
-          <w:bCs/>
-          <w:sz w:val="22"/>
-          <w:szCs w:val="22"/>
-        </w:rPr>
-        <w:t>elkaars opdrachten</w:t>
+        <w:t>Iedereen leest verplicht elkaars opdrachten</w:t>
       </w:r>
     </w:p>
     <w:p>
@@ -3879,6 +4307,8 @@
         <w:spacing w:before="100" w:beforeAutospacing="1" w:after="100" w:afterAutospacing="1" w:line="336" w:lineRule="atLeast"/>
         <w:rPr>
           <w:rFonts w:ascii="Helvetica" w:hAnsi="Helvetica" w:cs="Helvetica"/>
+          <w:sz w:val="22"/>
+          <w:szCs w:val="22"/>
         </w:rPr>
       </w:pPr>
       <w:r>
@@ -3920,6 +4350,8 @@
       <w:r>
         <w:rPr>
           <w:rFonts w:ascii="Helvetica" w:hAnsi="Helvetica" w:cs="Helvetica"/>
+          <w:sz w:val="22"/>
+          <w:szCs w:val="22"/>
         </w:rPr>
         <w:t xml:space="preserve"> </w:t>
       </w:r>
@@ -3996,6 +4428,138 @@
           <w:szCs w:val="22"/>
         </w:rPr>
         <w:t xml:space="preserve"> moet worden en wordt er een afspraak gemaakt wie wat gaat uploaden.</w:t>
+      </w:r>
+    </w:p>
+    <w:p>
+      <w:pPr>
+        <w:numPr>
+          <w:ilvl w:val="0"/>
+          <w:numId w:val="3"/>
+        </w:numPr>
+        <w:spacing w:before="100" w:beforeAutospacing="1" w:after="100" w:afterAutospacing="1" w:line="336" w:lineRule="atLeast"/>
+        <w:rPr>
+          <w:rFonts w:ascii="Helvetica" w:hAnsi="Helvetica" w:cs="Helvetica"/>
+          <w:sz w:val="22"/>
+          <w:szCs w:val="22"/>
+        </w:rPr>
+      </w:pPr>
+      <w:r>
+        <w:rPr>
+          <w:rFonts w:ascii="Helvetica" w:hAnsi="Helvetica" w:cs="Helvetica"/>
+          <w:sz w:val="22"/>
+          <w:szCs w:val="22"/>
+        </w:rPr>
+        <w:t xml:space="preserve">Als een groepslid wordt gehinderd om aanwezig te zijn zal hij/zij dit zo tijdig mogelijk doorgeven, hetzij via </w:t>
+      </w:r>
+      <w:proofErr w:type="spellStart"/>
+      <w:r>
+        <w:rPr>
+          <w:rFonts w:ascii="Helvetica" w:hAnsi="Helvetica" w:cs="Helvetica"/>
+          <w:sz w:val="22"/>
+          <w:szCs w:val="22"/>
+        </w:rPr>
+        <w:t>Whatsapp</w:t>
+      </w:r>
+      <w:proofErr w:type="spellEnd"/>
+      <w:r>
+        <w:rPr>
+          <w:rFonts w:ascii="Helvetica" w:hAnsi="Helvetica" w:cs="Helvetica"/>
+          <w:sz w:val="22"/>
+          <w:szCs w:val="22"/>
+        </w:rPr>
+        <w:t xml:space="preserve">, </w:t>
+      </w:r>
+      <w:proofErr w:type="spellStart"/>
+      <w:r>
+        <w:rPr>
+          <w:rFonts w:ascii="Helvetica" w:hAnsi="Helvetica" w:cs="Helvetica"/>
+          <w:sz w:val="22"/>
+          <w:szCs w:val="22"/>
+        </w:rPr>
+        <w:t>Skype</w:t>
+      </w:r>
+      <w:proofErr w:type="spellEnd"/>
+      <w:r>
+        <w:rPr>
+          <w:rFonts w:ascii="Helvetica" w:hAnsi="Helvetica" w:cs="Helvetica"/>
+          <w:sz w:val="22"/>
+          <w:szCs w:val="22"/>
+        </w:rPr>
+        <w:t xml:space="preserve"> of een ander middel.                                                                        Dit minimaal de ochtend ervoor, afhangende van de reden.</w:t>
+      </w:r>
+    </w:p>
+    <w:p>
+      <w:pPr>
+        <w:pStyle w:val="Lijstalinea"/>
+        <w:numPr>
+          <w:ilvl w:val="0"/>
+          <w:numId w:val="3"/>
+        </w:numPr>
+        <w:rPr>
+          <w:rFonts w:ascii="Helvetica" w:hAnsi="Helvetica" w:cs="Helvetica"/>
+        </w:rPr>
+      </w:pPr>
+      <w:r>
+        <w:rPr>
+          <w:rFonts w:ascii="Helvetica" w:hAnsi="Helvetica" w:cs="Helvetica"/>
+        </w:rPr>
+        <w:t xml:space="preserve">Als een groepslid niet op komt dagen op een afgesproken tijd en plek, verzint de rest van de groep een passende straf.                                                                                                                                  Als er sprake is van een geldige reden, waaronder een ongeluk of geen manier om een groepslid te bereiken, zal dit worden besproken in de groep. </w:t>
+      </w:r>
+    </w:p>
+    <w:p>
+      <w:pPr>
+        <w:pStyle w:val="Lijstalinea"/>
+        <w:numPr>
+          <w:ilvl w:val="0"/>
+          <w:numId w:val="3"/>
+        </w:numPr>
+        <w:rPr>
+          <w:rFonts w:ascii="Helvetica" w:hAnsi="Helvetica" w:cs="Helvetica"/>
+        </w:rPr>
+      </w:pPr>
+      <w:r>
+        <w:rPr>
+          <w:rFonts w:ascii="Helvetica" w:hAnsi="Helvetica" w:cs="Helvetica"/>
+        </w:rPr>
+        <w:t xml:space="preserve">Wanneer 1 of meer groepsleden uit de groep vallen of lange tijd verhinderd worden (ziekte, familie drama, </w:t>
+      </w:r>
+      <w:proofErr w:type="spellStart"/>
+      <w:r>
+        <w:rPr>
+          <w:rFonts w:ascii="Helvetica" w:hAnsi="Helvetica" w:cs="Helvetica"/>
+        </w:rPr>
+        <w:t>ect</w:t>
+      </w:r>
+      <w:proofErr w:type="spellEnd"/>
+      <w:r>
+        <w:rPr>
+          <w:rFonts w:ascii="Helvetica" w:hAnsi="Helvetica" w:cs="Helvetica"/>
+        </w:rPr>
+        <w:t>.), wordt er noodvergadering bijeengeroepen.                                                                  In deze vergadering zal een nieuwe taakverdeling worden gemaakt.</w:t>
+      </w:r>
+    </w:p>
+    <w:p>
+      <w:pPr>
+        <w:pStyle w:val="Lijstalinea"/>
+        <w:numPr>
+          <w:ilvl w:val="0"/>
+          <w:numId w:val="3"/>
+        </w:numPr>
+        <w:rPr>
+          <w:rFonts w:ascii="Helvetica" w:hAnsi="Helvetica" w:cs="Helvetica"/>
+        </w:rPr>
+      </w:pPr>
+      <w:r>
+        <w:rPr>
+          <w:rFonts w:ascii="Helvetica" w:hAnsi="Helvetica" w:cs="Helvetica"/>
+        </w:rPr>
+        <w:t>Vóór het maken van een beslissing zal naar i</w:t>
+      </w:r>
+      <w:r>
+        <w:rPr>
+          <w:rFonts w:ascii="Helvetica" w:hAnsi="Helvetica" w:cs="Helvetica"/>
+        </w:rPr>
+        <w:t>eders mening worden geluisterd.</w:t>
       </w:r>
     </w:p>
     <w:p>
@@ -6200,7 +6764,7 @@
                                 <w:sz w:val="48"/>
                                 <w:szCs w:val="44"/>
                               </w:rPr>
-                              <w:t>6</w:t>
+                              <w:t>8</w:t>
                             </w:r>
                             <w:r>
                               <w:rPr>
@@ -6291,7 +6855,7 @@
         <w:lang w:eastAsia="zh-TW"/>
       </w:rPr>
       <w:pict>
-        <v:shape id="_x0000_s5124" type="#_x0000_t202" style="position:absolute;margin-left:5080pt;margin-top:0;width:1in;height:13.45pt;z-index:251665408;mso-width-percent:1000;mso-position-horizontal:right;mso-position-horizontal-relative:page;mso-position-vertical:center;mso-position-vertical-relative:top-margin-area;mso-width-percent:1000;mso-width-relative:right-margin-area;v-text-anchor:middle" o:allowincell="f" fillcolor="#ddd [3204]" stroked="f">
+        <v:shape id="_x0000_s5124" type="#_x0000_t202" style="position:absolute;margin-left:71in;margin-top:0;width:1in;height:13.45pt;z-index:251665408;mso-width-percent:1000;mso-position-horizontal:right;mso-position-horizontal-relative:page;mso-position-vertical:center;mso-position-vertical-relative:top-margin-area;mso-width-percent:1000;mso-width-relative:right-margin-area;v-text-anchor:middle" o:allowincell="f" fillcolor="#ddd [3204]" stroked="f">
           <v:textbox style="mso-fit-shape-to-text:t" inset=",0,,0">
             <w:txbxContent>
               <w:p>
@@ -6355,7 +6919,7 @@
         <w:lang w:eastAsia="zh-TW"/>
       </w:rPr>
       <w:pict>
-        <v:shape id="_x0000_s5122" type="#_x0000_t202" style="position:absolute;margin-left:5080pt;margin-top:0;width:1in;height:13.45pt;z-index:251662336;mso-width-percent:1000;mso-position-horizontal:right;mso-position-horizontal-relative:page;mso-position-vertical:center;mso-position-vertical-relative:top-margin-area;mso-width-percent:1000;mso-width-relative:right-margin-area;v-text-anchor:middle" o:allowincell="f" fillcolor="#ddd [3204]" stroked="f">
+        <v:shape id="_x0000_s5122" type="#_x0000_t202" style="position:absolute;margin-left:71in;margin-top:0;width:1in;height:13.45pt;z-index:251662336;mso-width-percent:1000;mso-position-horizontal:right;mso-position-horizontal-relative:page;mso-position-vertical:center;mso-position-vertical-relative:top-margin-area;mso-width-percent:1000;mso-width-relative:right-margin-area;v-text-anchor:middle" o:allowincell="f" fillcolor="#ddd [3204]" stroked="f">
           <v:textbox style="mso-fit-shape-to-text:t" inset=",0,,0">
             <w:txbxContent>
               <w:p>
@@ -6703,6 +7267,95 @@
     </w:lvl>
   </w:abstractNum>
   <w:abstractNum w:abstractNumId="3">
+    <w:nsid w:val="1D725602"/>
+    <w:multiLevelType w:val="hybridMultilevel"/>
+    <w:tmpl w:val="184A4842"/>
+    <w:lvl w:ilvl="0" w:tplc="0413000F">
+      <w:start w:val="1"/>
+      <w:numFmt w:val="decimal"/>
+      <w:lvlText w:val="%1."/>
+      <w:lvlJc w:val="left"/>
+      <w:pPr>
+        <w:ind w:left="720" w:hanging="360"/>
+      </w:pPr>
+      <w:rPr>
+        <w:rFonts w:hint="default"/>
+      </w:rPr>
+    </w:lvl>
+    <w:lvl w:ilvl="1" w:tplc="04130019" w:tentative="1">
+      <w:start w:val="1"/>
+      <w:numFmt w:val="lowerLetter"/>
+      <w:lvlText w:val="%2."/>
+      <w:lvlJc w:val="left"/>
+      <w:pPr>
+        <w:ind w:left="1440" w:hanging="360"/>
+      </w:pPr>
+    </w:lvl>
+    <w:lvl w:ilvl="2" w:tplc="0413001B" w:tentative="1">
+      <w:start w:val="1"/>
+      <w:numFmt w:val="lowerRoman"/>
+      <w:lvlText w:val="%3."/>
+      <w:lvlJc w:val="right"/>
+      <w:pPr>
+        <w:ind w:left="2160" w:hanging="180"/>
+      </w:pPr>
+    </w:lvl>
+    <w:lvl w:ilvl="3" w:tplc="0413000F" w:tentative="1">
+      <w:start w:val="1"/>
+      <w:numFmt w:val="decimal"/>
+      <w:lvlText w:val="%4."/>
+      <w:lvlJc w:val="left"/>
+      <w:pPr>
+        <w:ind w:left="2880" w:hanging="360"/>
+      </w:pPr>
+    </w:lvl>
+    <w:lvl w:ilvl="4" w:tplc="04130019" w:tentative="1">
+      <w:start w:val="1"/>
+      <w:numFmt w:val="lowerLetter"/>
+      <w:lvlText w:val="%5."/>
+      <w:lvlJc w:val="left"/>
+      <w:pPr>
+        <w:ind w:left="3600" w:hanging="360"/>
+      </w:pPr>
+    </w:lvl>
+    <w:lvl w:ilvl="5" w:tplc="0413001B" w:tentative="1">
+      <w:start w:val="1"/>
+      <w:numFmt w:val="lowerRoman"/>
+      <w:lvlText w:val="%6."/>
+      <w:lvlJc w:val="right"/>
+      <w:pPr>
+        <w:ind w:left="4320" w:hanging="180"/>
+      </w:pPr>
+    </w:lvl>
+    <w:lvl w:ilvl="6" w:tplc="0413000F" w:tentative="1">
+      <w:start w:val="1"/>
+      <w:numFmt w:val="decimal"/>
+      <w:lvlText w:val="%7."/>
+      <w:lvlJc w:val="left"/>
+      <w:pPr>
+        <w:ind w:left="5040" w:hanging="360"/>
+      </w:pPr>
+    </w:lvl>
+    <w:lvl w:ilvl="7" w:tplc="04130019" w:tentative="1">
+      <w:start w:val="1"/>
+      <w:numFmt w:val="lowerLetter"/>
+      <w:lvlText w:val="%8."/>
+      <w:lvlJc w:val="left"/>
+      <w:pPr>
+        <w:ind w:left="5760" w:hanging="360"/>
+      </w:pPr>
+    </w:lvl>
+    <w:lvl w:ilvl="8" w:tplc="0413001B" w:tentative="1">
+      <w:start w:val="1"/>
+      <w:numFmt w:val="lowerRoman"/>
+      <w:lvlText w:val="%9."/>
+      <w:lvlJc w:val="right"/>
+      <w:pPr>
+        <w:ind w:left="6480" w:hanging="180"/>
+      </w:pPr>
+    </w:lvl>
+  </w:abstractNum>
+  <w:abstractNum w:abstractNumId="4">
     <w:nsid w:val="222765C9"/>
     <w:multiLevelType w:val="multilevel"/>
     <w:tmpl w:val="507CFDC0"/>
@@ -6815,7 +7468,7 @@
       </w:rPr>
     </w:lvl>
   </w:abstractNum>
-  <w:abstractNum w:abstractNumId="4">
+  <w:abstractNum w:abstractNumId="5">
     <w:nsid w:val="2FB27A5E"/>
     <w:multiLevelType w:val="hybridMultilevel"/>
     <w:tmpl w:val="27425B74"/>
@@ -6927,7 +7580,7 @@
       </w:rPr>
     </w:lvl>
   </w:abstractNum>
-  <w:abstractNum w:abstractNumId="5">
+  <w:abstractNum w:abstractNumId="6">
     <w:nsid w:val="6CD92287"/>
     <w:multiLevelType w:val="multilevel"/>
     <w:tmpl w:val="C05E8BE2"/>
@@ -7077,13 +7730,13 @@
     </w:lvl>
   </w:abstractNum>
   <w:num w:numId="1">
-    <w:abstractNumId w:val="4"/>
+    <w:abstractNumId w:val="5"/>
   </w:num>
   <w:num w:numId="2">
     <w:abstractNumId w:val="2"/>
   </w:num>
   <w:num w:numId="3">
-    <w:abstractNumId w:val="5"/>
+    <w:abstractNumId w:val="6"/>
   </w:num>
   <w:num w:numId="4">
     <w:abstractNumId w:val="0"/>
@@ -7092,6 +7745,9 @@
     <w:abstractNumId w:val="1"/>
   </w:num>
   <w:num w:numId="6">
+    <w:abstractNumId w:val="4"/>
+  </w:num>
+  <w:num w:numId="7">
     <w:abstractNumId w:val="3"/>
   </w:num>
 </w:numbering>
@@ -7543,6 +8199,50 @@
       <w:noProof/>
     </w:rPr>
   </w:style>
+  <w:style w:type="table" w:styleId="Tabelraster">
+    <w:name w:val="Table Grid"/>
+    <w:basedOn w:val="Standaardtabel"/>
+    <w:uiPriority w:val="59"/>
+    <w:rsid w:val="000A7E6A"/>
+    <w:pPr>
+      <w:spacing w:after="0" w:line="240" w:lineRule="auto"/>
+    </w:pPr>
+    <w:tblPr>
+      <w:tblInd w:w="0" w:type="dxa"/>
+      <w:tblBorders>
+        <w:top w:val="single" w:sz="4" w:space="0" w:color="auto"/>
+        <w:left w:val="single" w:sz="4" w:space="0" w:color="auto"/>
+        <w:bottom w:val="single" w:sz="4" w:space="0" w:color="auto"/>
+        <w:right w:val="single" w:sz="4" w:space="0" w:color="auto"/>
+        <w:insideH w:val="single" w:sz="4" w:space="0" w:color="auto"/>
+        <w:insideV w:val="single" w:sz="4" w:space="0" w:color="auto"/>
+      </w:tblBorders>
+      <w:tblCellMar>
+        <w:top w:w="0" w:type="dxa"/>
+        <w:left w:w="108" w:type="dxa"/>
+        <w:bottom w:w="0" w:type="dxa"/>
+        <w:right w:w="108" w:type="dxa"/>
+      </w:tblCellMar>
+    </w:tblPr>
+  </w:style>
+  <w:style w:type="paragraph" w:styleId="Lijstalinea">
+    <w:name w:val="List Paragraph"/>
+    <w:basedOn w:val="Standaard"/>
+    <w:uiPriority w:val="34"/>
+    <w:qFormat/>
+    <w:rsid w:val="006409E2"/>
+    <w:pPr>
+      <w:spacing w:after="200" w:line="276" w:lineRule="auto"/>
+      <w:ind w:left="720"/>
+      <w:contextualSpacing/>
+    </w:pPr>
+    <w:rPr>
+      <w:rFonts w:ascii="Calibri" w:eastAsia="Calibri" w:hAnsi="Calibri"/>
+      <w:sz w:val="22"/>
+      <w:szCs w:val="22"/>
+      <w:lang w:eastAsia="en-US"/>
+    </w:rPr>
+  </w:style>
 </w:styles>
 </file>
 
@@ -7853,7 +8553,7 @@
 </file>
 
 <file path=customXml/itemProps2.xml><?xml version="1.0" encoding="utf-8"?>
-<ds:datastoreItem xmlns:ds="http://schemas.openxmlformats.org/officeDocument/2006/customXml" ds:itemID="{5545A573-03C9-4104-A754-73BBAECF0339}">
+<ds:datastoreItem xmlns:ds="http://schemas.openxmlformats.org/officeDocument/2006/customXml" ds:itemID="{EC967C1E-5A45-48F9-9BB7-7B37E99CD899}">
   <ds:schemaRefs>
     <ds:schemaRef ds:uri="http://schemas.openxmlformats.org/officeDocument/2006/bibliography"/>
   </ds:schemaRefs>

</xml_diff>